<commit_message>
solana: (1) create flag key, (2) add CreateEntity ix, (3) add ENTITY state, (4) update flags across entire program
</commit_message>
<xml_diff>
--- a/general-content/StakingFlowAndDesign.docx
+++ b/general-content/StakingFlowAndDesign.docx
@@ -10,350 +10,7 @@
         <mc:AlternateContent>
           <mc:Choice Requires="wps">
             <w:drawing>
-              <wp:anchor distT="0" distB="0" distL="114300" distR="114300" simplePos="0" relativeHeight="251660288" behindDoc="0" locked="0" layoutInCell="1" allowOverlap="1" wp14:anchorId="04656C2E" wp14:editId="41F3D53C">
-                <wp:simplePos x="0" y="0"/>
-                <wp:positionH relativeFrom="column">
-                  <wp:posOffset>3279947</wp:posOffset>
-                </wp:positionH>
-                <wp:positionV relativeFrom="paragraph">
-                  <wp:posOffset>4151630</wp:posOffset>
-                </wp:positionV>
-                <wp:extent cx="3101340" cy="3447415"/>
-                <wp:effectExtent l="0" t="0" r="0" b="0"/>
-                <wp:wrapNone/>
-                <wp:docPr id="10" name="Text Box 10"/>
-                <wp:cNvGraphicFramePr/>
-                <a:graphic xmlns:a="http://schemas.openxmlformats.org/drawingml/2006/main">
-                  <a:graphicData uri="http://schemas.microsoft.com/office/word/2010/wordprocessingShape">
-                    <wps:wsp>
-                      <wps:cNvSpPr txBox="1"/>
-                      <wps:spPr>
-                        <a:xfrm>
-                          <a:off x="0" y="0"/>
-                          <a:ext cx="3101340" cy="3447415"/>
-                        </a:xfrm>
-                        <a:prstGeom prst="rect">
-                          <a:avLst/>
-                        </a:prstGeom>
-                        <a:noFill/>
-                        <a:ln w="6350">
-                          <a:noFill/>
-                        </a:ln>
-                      </wps:spPr>
-                      <wps:txbx>
-                        <w:txbxContent>
-                          <w:p>
-                            <w:pPr>
-                              <w:rPr>
-                                <w:b/>
-                                <w:bCs/>
-                                <w:sz w:val="16"/>
-                                <w:szCs w:val="16"/>
-                              </w:rPr>
-                            </w:pPr>
-                            <w:r>
-                              <w:rPr>
-                                <w:b/>
-                                <w:bCs/>
-                                <w:sz w:val="16"/>
-                                <w:szCs w:val="16"/>
-                              </w:rPr>
-                              <w:t>ResolveEntity()</w:t>
-                            </w:r>
-                          </w:p>
-                          <w:p>
-                            <w:pPr>
-                              <w:rPr>
-                                <w:sz w:val="16"/>
-                                <w:szCs w:val="16"/>
-                              </w:rPr>
-                            </w:pPr>
-                            <w:r>
-                              <w:rPr>
-                                <w:b/>
-                                <w:bCs/>
-                                <w:sz w:val="16"/>
-                                <w:szCs w:val="16"/>
-                              </w:rPr>
-                              <w:tab/>
-                            </w:r>
-                            <w:r>
-                              <w:rPr>
-                                <w:sz w:val="16"/>
-                                <w:szCs w:val="16"/>
-                              </w:rPr>
-                              <w:t>This is a simple instruction that sets the ‘can-stake’ flag to low, and the valence flag to whatever the determination is.</w:t>
-                            </w:r>
-                          </w:p>
-                          <w:p>
-                            <w:pPr>
-                              <w:rPr>
-                                <w:sz w:val="16"/>
-                                <w:szCs w:val="16"/>
-                              </w:rPr>
-                            </w:pPr>
-                            <w:r>
-                              <w:rPr>
-                                <w:sz w:val="16"/>
-                                <w:szCs w:val="16"/>
-                              </w:rPr>
-                              <w:tab/>
-                              <w:t>The idea here is that this instruction will initiate an async style instruction that kicks off a voting round among BHs. After voting period has ended, these flags are updated.</w:t>
-                            </w:r>
-                          </w:p>
-                          <w:p>
-                            <w:pPr>
-                              <w:rPr>
-                                <w:sz w:val="16"/>
-                                <w:szCs w:val="16"/>
-                              </w:rPr>
-                            </w:pPr>
-                          </w:p>
-                          <w:p>
-                            <w:pPr>
-                              <w:rPr>
-                                <w:b/>
-                                <w:bCs/>
-                                <w:sz w:val="16"/>
-                                <w:szCs w:val="16"/>
-                              </w:rPr>
-                            </w:pPr>
-                            <w:r>
-                              <w:rPr>
-                                <w:b/>
-                                <w:bCs/>
-                                <w:sz w:val="16"/>
-                                <w:szCs w:val="16"/>
-                              </w:rPr>
-                              <w:t>CloseStake()</w:t>
-                            </w:r>
-                          </w:p>
-                          <w:p>
-                            <w:pPr>
-                              <w:rPr>
-                                <w:sz w:val="16"/>
-                                <w:szCs w:val="16"/>
-                              </w:rPr>
-                            </w:pPr>
-                            <w:r>
-                              <w:rPr>
-                                <w:b/>
-                                <w:bCs/>
-                                <w:sz w:val="16"/>
-                                <w:szCs w:val="16"/>
-                              </w:rPr>
-                              <w:tab/>
-                            </w:r>
-                            <w:r>
-                              <w:rPr>
-                                <w:sz w:val="16"/>
-                                <w:szCs w:val="16"/>
-                              </w:rPr>
-                              <w:t>This transfers remaining stake amount back to user account. If outcome flag was high, then reward fraction is applied to amount transferred. If low, slash is applied. Total time elapsed is also computed, and yield calculated and applied. Meanwhile, the final stake account in the user’s index of stake accounts replaces this account’s information (this resets the ordering for PDAs). Finally, the lamports in the final account are transferred back to GLOBAL which officially closes the stake account.</w:t>
-                            </w:r>
-                          </w:p>
-                          <w:p>
-                            <w:pPr>
-                              <w:rPr>
-                                <w:sz w:val="16"/>
-                                <w:szCs w:val="16"/>
-                              </w:rPr>
-                            </w:pPr>
-                            <w:r>
-                              <w:rPr>
-                                <w:sz w:val="16"/>
-                                <w:szCs w:val="16"/>
-                              </w:rPr>
-                              <w:tab/>
-                              <w:t>If outcome matches entity valence flag, then user account’s success counter is incremented. Likewise, the opposite for fail counter.</w:t>
-                            </w:r>
-                          </w:p>
-                          <w:p>
-                            <w:pPr>
-                              <w:rPr>
-                                <w:sz w:val="16"/>
-                                <w:szCs w:val="16"/>
-                              </w:rPr>
-                            </w:pPr>
-                          </w:p>
-                        </w:txbxContent>
-                      </wps:txbx>
-                      <wps:bodyPr rot="0" spcFirstLastPara="0" vertOverflow="overflow" horzOverflow="overflow" vert="horz" wrap="square" lIns="91440" tIns="45720" rIns="91440" bIns="45720" numCol="1" spcCol="0" rtlCol="0" fromWordArt="0" anchor="t" anchorCtr="0" forceAA="0" compatLnSpc="1">
-                        <a:prstTxWarp prst="textNoShape">
-                          <a:avLst/>
-                        </a:prstTxWarp>
-                        <a:noAutofit/>
-                      </wps:bodyPr>
-                    </wps:wsp>
-                  </a:graphicData>
-                </a:graphic>
-                <wp14:sizeRelH relativeFrom="margin">
-                  <wp14:pctWidth>0</wp14:pctWidth>
-                </wp14:sizeRelH>
-                <wp14:sizeRelV relativeFrom="margin">
-                  <wp14:pctHeight>0</wp14:pctHeight>
-                </wp14:sizeRelV>
-              </wp:anchor>
-            </w:drawing>
-          </mc:Choice>
-          <mc:Fallback>
-            <w:pict>
-              <v:shapetype w14:anchorId="04656C2E" id="_x0000_t202" coordsize="21600,21600" o:spt="202" path="m,l,21600r21600,l21600,xe">
-                <v:stroke joinstyle="miter"/>
-                <v:path gradientshapeok="t" o:connecttype="rect"/>
-              </v:shapetype>
-              <v:shape id="Text Box 10" o:spid="_x0000_s1026" type="#_x0000_t202" style="position:absolute;margin-left:258.25pt;margin-top:326.9pt;width:244.2pt;height:271.45pt;z-index:251660288;visibility:visible;mso-wrap-style:square;mso-width-percent:0;mso-height-percent:0;mso-wrap-distance-left:9pt;mso-wrap-distance-top:0;mso-wrap-distance-right:9pt;mso-wrap-distance-bottom:0;mso-position-horizontal:absolute;mso-position-horizontal-relative:text;mso-position-vertical:absolute;mso-position-vertical-relative:text;mso-width-percent:0;mso-height-percent:0;mso-width-relative:margin;mso-height-relative:margin;v-text-anchor:top" o:gfxdata="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" filled="f" stroked="f" strokeweight=".5pt">
-                <v:textbox>
-                  <w:txbxContent>
-                    <w:p>
-                      <w:pPr>
-                        <w:rPr>
-                          <w:b/>
-                          <w:bCs/>
-                          <w:sz w:val="16"/>
-                          <w:szCs w:val="16"/>
-                        </w:rPr>
-                      </w:pPr>
-                      <w:r>
-                        <w:rPr>
-                          <w:b/>
-                          <w:bCs/>
-                          <w:sz w:val="16"/>
-                          <w:szCs w:val="16"/>
-                        </w:rPr>
-                        <w:t>ResolveEntity()</w:t>
-                      </w:r>
-                    </w:p>
-                    <w:p>
-                      <w:pPr>
-                        <w:rPr>
-                          <w:sz w:val="16"/>
-                          <w:szCs w:val="16"/>
-                        </w:rPr>
-                      </w:pPr>
-                      <w:r>
-                        <w:rPr>
-                          <w:b/>
-                          <w:bCs/>
-                          <w:sz w:val="16"/>
-                          <w:szCs w:val="16"/>
-                        </w:rPr>
-                        <w:tab/>
-                      </w:r>
-                      <w:r>
-                        <w:rPr>
-                          <w:sz w:val="16"/>
-                          <w:szCs w:val="16"/>
-                        </w:rPr>
-                        <w:t>This is a simple instruction that sets the ‘can-stake’ flag to low, and the valence flag to whatever the determination is.</w:t>
-                      </w:r>
-                    </w:p>
-                    <w:p>
-                      <w:pPr>
-                        <w:rPr>
-                          <w:sz w:val="16"/>
-                          <w:szCs w:val="16"/>
-                        </w:rPr>
-                      </w:pPr>
-                      <w:r>
-                        <w:rPr>
-                          <w:sz w:val="16"/>
-                          <w:szCs w:val="16"/>
-                        </w:rPr>
-                        <w:tab/>
-                        <w:t>The idea here is that this instruction will initiate an async style instruction that kicks off a voting round among BHs. After voting period has ended, these flags are updated.</w:t>
-                      </w:r>
-                    </w:p>
-                    <w:p>
-                      <w:pPr>
-                        <w:rPr>
-                          <w:sz w:val="16"/>
-                          <w:szCs w:val="16"/>
-                        </w:rPr>
-                      </w:pPr>
-                    </w:p>
-                    <w:p>
-                      <w:pPr>
-                        <w:rPr>
-                          <w:b/>
-                          <w:bCs/>
-                          <w:sz w:val="16"/>
-                          <w:szCs w:val="16"/>
-                        </w:rPr>
-                      </w:pPr>
-                      <w:r>
-                        <w:rPr>
-                          <w:b/>
-                          <w:bCs/>
-                          <w:sz w:val="16"/>
-                          <w:szCs w:val="16"/>
-                        </w:rPr>
-                        <w:t>CloseStake()</w:t>
-                      </w:r>
-                    </w:p>
-                    <w:p>
-                      <w:pPr>
-                        <w:rPr>
-                          <w:sz w:val="16"/>
-                          <w:szCs w:val="16"/>
-                        </w:rPr>
-                      </w:pPr>
-                      <w:r>
-                        <w:rPr>
-                          <w:b/>
-                          <w:bCs/>
-                          <w:sz w:val="16"/>
-                          <w:szCs w:val="16"/>
-                        </w:rPr>
-                        <w:tab/>
-                      </w:r>
-                      <w:r>
-                        <w:rPr>
-                          <w:sz w:val="16"/>
-                          <w:szCs w:val="16"/>
-                        </w:rPr>
-                        <w:t>This transfers remaining stake amount back to user account. If outcome flag was high, then reward fraction is applied to amount transferred. If low, slash is applied. Total time elapsed is also computed, and yield calculated and applied. Meanwhile, the final stake account in the user’s index of stake accounts replaces this account’s information (this resets the ordering for PDAs). Finally, the lamports in the final account are transferred back to GLOBAL which officially closes the stake account.</w:t>
-                      </w:r>
-                    </w:p>
-                    <w:p>
-                      <w:pPr>
-                        <w:rPr>
-                          <w:sz w:val="16"/>
-                          <w:szCs w:val="16"/>
-                        </w:rPr>
-                      </w:pPr>
-                      <w:r>
-                        <w:rPr>
-                          <w:sz w:val="16"/>
-                          <w:szCs w:val="16"/>
-                        </w:rPr>
-                        <w:tab/>
-                        <w:t>If outcome matches entity valence flag, then user account’s success counter is incremented. Likewise, the opposite for fail counter.</w:t>
-                      </w:r>
-                    </w:p>
-                    <w:p>
-                      <w:pPr>
-                        <w:rPr>
-                          <w:sz w:val="16"/>
-                          <w:szCs w:val="16"/>
-                        </w:rPr>
-                      </w:pPr>
-                    </w:p>
-                  </w:txbxContent>
-                </v:textbox>
-              </v:shape>
-            </w:pict>
-          </mc:Fallback>
-        </mc:AlternateContent>
-      </w:r>
-      <w:r>
-        <w:rPr>
-          <w:noProof/>
-        </w:rPr>
-        <mc:AlternateContent>
-          <mc:Choice Requires="wps">
-            <w:drawing>
-              <wp:anchor distT="0" distB="0" distL="114300" distR="114300" simplePos="0" relativeHeight="251663360" behindDoc="0" locked="0" layoutInCell="1" allowOverlap="1" wp14:anchorId="4248454D" wp14:editId="69976107">
+              <wp:anchor distT="0" distB="0" distL="114300" distR="114300" simplePos="0" relativeHeight="251662336" behindDoc="0" locked="0" layoutInCell="1" allowOverlap="1" wp14:anchorId="4248454D" wp14:editId="7C7E0E7C">
                 <wp:simplePos x="0" y="0"/>
                 <wp:positionH relativeFrom="column">
                   <wp:posOffset>-352168</wp:posOffset>
@@ -566,7 +223,7 @@
                                 <w:sz w:val="16"/>
                                 <w:szCs w:val="16"/>
                               </w:rPr>
-                              <w:t>If no entity account exists, stake fails. (Any SS initial stake on non grey site will need to call CreateEntity() instead.) Entity account info is pulled and stakeneg, stakepos, and stakers are updated. If these variables (and time) pass threshold the proper flag is set in entity account. If still-grey flag is low, then ix fails.</w:t>
+                              <w:t>If no entity account exists, stake fails. (Any SS initial stake on non grey site will need to call CreateEntity() instead.) Entity account info is pulled and stakeneg, stakepos, and stakers are updated. If these variables (and time) pass threshold the proper flag is set in entity account.</w:t>
                             </w:r>
                           </w:p>
                           <w:p>
@@ -690,7 +347,11 @@
           </mc:Choice>
           <mc:Fallback>
             <w:pict>
-              <v:shape w14:anchorId="4248454D" id="Text Box 13" o:spid="_x0000_s1027" type="#_x0000_t202" style="position:absolute;margin-left:-27.75pt;margin-top:301.15pt;width:244.2pt;height:396.95pt;z-index:251663360;visibility:visible;mso-wrap-style:square;mso-width-percent:0;mso-height-percent:0;mso-wrap-distance-left:9pt;mso-wrap-distance-top:0;mso-wrap-distance-right:9pt;mso-wrap-distance-bottom:0;mso-position-horizontal:absolute;mso-position-horizontal-relative:text;mso-position-vertical:absolute;mso-position-vertical-relative:text;mso-width-percent:0;mso-height-percent:0;mso-width-relative:margin;mso-height-relative:margin;v-text-anchor:top" o:gfxdata="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" filled="f" stroked="f" strokeweight=".5pt">
+              <v:shapetype w14:anchorId="4248454D" id="_x0000_t202" coordsize="21600,21600" o:spt="202" path="m,l,21600r21600,l21600,xe">
+                <v:stroke joinstyle="miter"/>
+                <v:path gradientshapeok="t" o:connecttype="rect"/>
+              </v:shapetype>
+              <v:shape id="Text Box 13" o:spid="_x0000_s1026" type="#_x0000_t202" style="position:absolute;margin-left:-27.75pt;margin-top:301.15pt;width:244.2pt;height:396.95pt;z-index:251662336;visibility:visible;mso-wrap-style:square;mso-width-percent:0;mso-height-percent:0;mso-wrap-distance-left:9pt;mso-wrap-distance-top:0;mso-wrap-distance-right:9pt;mso-wrap-distance-bottom:0;mso-position-horizontal:absolute;mso-position-horizontal-relative:text;mso-position-vertical:absolute;mso-position-vertical-relative:text;mso-width-percent:0;mso-height-percent:0;mso-width-relative:margin;mso-height-relative:margin;v-text-anchor:top" o:gfxdata="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" filled="f" stroked="f" strokeweight=".5pt">
                 <v:textbox>
                   <w:txbxContent>
                     <w:p>
@@ -874,7 +535,7 @@
                           <w:sz w:val="16"/>
                           <w:szCs w:val="16"/>
                         </w:rPr>
-                        <w:t>If no entity account exists, stake fails. (Any SS initial stake on non grey site will need to call CreateEntity() instead.) Entity account info is pulled and stakeneg, stakepos, and stakers are updated. If these variables (and time) pass threshold the proper flag is set in entity account. If still-grey flag is low, then ix fails.</w:t>
+                        <w:t>If no entity account exists, stake fails. (Any SS initial stake on non grey site will need to call CreateEntity() instead.) Entity account info is pulled and stakeneg, stakepos, and stakers are updated. If these variables (and time) pass threshold the proper flag is set in entity account.</w:t>
                       </w:r>
                     </w:p>
                     <w:p>
@@ -990,7 +651,7 @@
         <mc:AlternateContent>
           <mc:Choice Requires="wpg">
             <w:drawing>
-              <wp:anchor distT="0" distB="0" distL="114300" distR="114300" simplePos="0" relativeHeight="251659264" behindDoc="0" locked="0" layoutInCell="1" allowOverlap="1" wp14:anchorId="6F724360" wp14:editId="0D8FA10E">
+              <wp:anchor distT="0" distB="0" distL="114300" distR="114300" simplePos="0" relativeHeight="251658240" behindDoc="0" locked="0" layoutInCell="1" allowOverlap="1" wp14:anchorId="6F724360" wp14:editId="1E55F9DA">
                 <wp:simplePos x="0" y="0"/>
                 <wp:positionH relativeFrom="column">
                   <wp:posOffset>-352168</wp:posOffset>
@@ -1106,6 +767,30 @@
                                     <w:szCs w:val="16"/>
                                   </w:rPr>
                                   <w:t>ACCOUNT</w:t>
+                                </w:r>
+                              </w:p>
+                              <w:p>
+                                <w:pPr>
+                                  <w:rPr>
+                                    <w:sz w:val="16"/>
+                                    <w:szCs w:val="16"/>
+                                  </w:rPr>
+                                </w:pPr>
+                                <w:r>
+                                  <w:rPr>
+                                    <w:b/>
+                                    <w:bCs/>
+                                    <w:sz w:val="16"/>
+                                    <w:szCs w:val="16"/>
+                                  </w:rPr>
+                                  <w:t xml:space="preserve">owner: </w:t>
+                                </w:r>
+                                <w:r>
+                                  <w:rPr>
+                                    <w:sz w:val="16"/>
+                                    <w:szCs w:val="16"/>
+                                  </w:rPr>
+                                  <w:t>Pubkey, 32B</w:t>
                                 </w:r>
                               </w:p>
                               <w:p>
@@ -1259,14 +944,6 @@
                                     <w:szCs w:val="16"/>
                                   </w:rPr>
                                 </w:pPr>
-                              </w:p>
-                              <w:p>
-                                <w:pPr>
-                                  <w:rPr>
-                                    <w:sz w:val="16"/>
-                                    <w:szCs w:val="16"/>
-                                  </w:rPr>
-                                </w:pPr>
                                 <w:r>
                                   <w:rPr>
                                     <w:b/>
@@ -1281,7 +958,14 @@
                                     <w:sz w:val="16"/>
                                     <w:szCs w:val="16"/>
                                   </w:rPr>
-                                  <w:t>56B</w:t>
+                                  <w:t>88</w:t>
+                                </w:r>
+                                <w:r>
+                                  <w:rPr>
+                                    <w:sz w:val="16"/>
+                                    <w:szCs w:val="16"/>
+                                  </w:rPr>
+                                  <w:t>B</w:t>
                                 </w:r>
                               </w:p>
                               <w:p>
@@ -1305,7 +989,14 @@
                                     <w:sz w:val="16"/>
                                     <w:szCs w:val="16"/>
                                   </w:rPr>
-                                  <w:t>$0.1281</w:t>
+                                  <w:t>$0.1</w:t>
+                                </w:r>
+                                <w:r>
+                                  <w:rPr>
+                                    <w:sz w:val="16"/>
+                                    <w:szCs w:val="16"/>
+                                  </w:rPr>
+                                  <w:t>503</w:t>
                                 </w:r>
                               </w:p>
                             </w:txbxContent>
@@ -2056,12 +1747,12 @@
           </mc:Choice>
           <mc:Fallback>
             <w:pict>
-              <v:group w14:anchorId="6F724360" id="Group 9" o:spid="_x0000_s1028" style="position:absolute;margin-left:-27.75pt;margin-top:-40.85pt;width:541.35pt;height:303.1pt;z-index:251659264;mso-width-relative:margin;mso-height-relative:margin" coordorigin="-123,-494" coordsize="68777,38499" o:gfxdata="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">
-                <v:group id="Group 3" o:spid="_x0000_s1029" style="position:absolute;top:2038;width:11607;height:13654" coordorigin="" coordsize="11613,13653" o:gfxdata="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">
-                  <v:rect id="Rectangle 1" o:spid="_x0000_s1030" style="position:absolute;left:494;top:246;width:9885;height:13161;visibility:visible;mso-wrap-style:square;v-text-anchor:middle" o:gfxdata="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" fillcolor="#7030a0" strokecolor="black [3213]" strokeweight="1pt">
+              <v:group w14:anchorId="6F724360" id="Group 9" o:spid="_x0000_s1027" style="position:absolute;margin-left:-27.75pt;margin-top:-40.85pt;width:541.35pt;height:303.1pt;z-index:251658240;mso-width-relative:margin;mso-height-relative:margin" coordorigin="-123,-494" coordsize="68777,38499" o:gfxdata="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">
+                <v:group id="Group 3" o:spid="_x0000_s1028" style="position:absolute;top:2038;width:11607;height:13654" coordorigin="" coordsize="11613,13653" o:gfxdata="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">
+                  <v:rect id="Rectangle 1" o:spid="_x0000_s1029" style="position:absolute;left:494;top:246;width:9885;height:13161;visibility:visible;mso-wrap-style:square;v-text-anchor:middle" o:gfxdata="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" fillcolor="#7030a0" strokecolor="black [3213]" strokeweight="1pt">
                     <v:fill opacity="28527f"/>
                   </v:rect>
-                  <v:shape id="Text Box 2" o:spid="_x0000_s1031" type="#_x0000_t202" style="position:absolute;width:11613;height:13653;visibility:visible;mso-wrap-style:square;v-text-anchor:top" o:gfxdata="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" filled="f" stroked="f" strokeweight=".5pt">
+                  <v:shape id="Text Box 2" o:spid="_x0000_s1030" type="#_x0000_t202" style="position:absolute;width:11613;height:13653;visibility:visible;mso-wrap-style:square;v-text-anchor:top" o:gfxdata="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" filled="f" stroked="f" strokeweight=".5pt">
                     <v:textbox>
                       <w:txbxContent>
                         <w:p>
@@ -2081,6 +1772,30 @@
                               <w:szCs w:val="16"/>
                             </w:rPr>
                             <w:t>ACCOUNT</w:t>
+                          </w:r>
+                        </w:p>
+                        <w:p>
+                          <w:pPr>
+                            <w:rPr>
+                              <w:sz w:val="16"/>
+                              <w:szCs w:val="16"/>
+                            </w:rPr>
+                          </w:pPr>
+                          <w:r>
+                            <w:rPr>
+                              <w:b/>
+                              <w:bCs/>
+                              <w:sz w:val="16"/>
+                              <w:szCs w:val="16"/>
+                            </w:rPr>
+                            <w:t xml:space="preserve">owner: </w:t>
+                          </w:r>
+                          <w:r>
+                            <w:rPr>
+                              <w:sz w:val="16"/>
+                              <w:szCs w:val="16"/>
+                            </w:rPr>
+                            <w:t>Pubkey, 32B</w:t>
                           </w:r>
                         </w:p>
                         <w:p>
@@ -2234,14 +1949,6 @@
                               <w:szCs w:val="16"/>
                             </w:rPr>
                           </w:pPr>
-                        </w:p>
-                        <w:p>
-                          <w:pPr>
-                            <w:rPr>
-                              <w:sz w:val="16"/>
-                              <w:szCs w:val="16"/>
-                            </w:rPr>
-                          </w:pPr>
                           <w:r>
                             <w:rPr>
                               <w:b/>
@@ -2256,7 +1963,14 @@
                               <w:sz w:val="16"/>
                               <w:szCs w:val="16"/>
                             </w:rPr>
-                            <w:t>56B</w:t>
+                            <w:t>88</w:t>
+                          </w:r>
+                          <w:r>
+                            <w:rPr>
+                              <w:sz w:val="16"/>
+                              <w:szCs w:val="16"/>
+                            </w:rPr>
+                            <w:t>B</w:t>
                           </w:r>
                         </w:p>
                         <w:p>
@@ -2280,18 +1994,25 @@
                               <w:sz w:val="16"/>
                               <w:szCs w:val="16"/>
                             </w:rPr>
-                            <w:t>$0.1281</w:t>
+                            <w:t>$0.1</w:t>
+                          </w:r>
+                          <w:r>
+                            <w:rPr>
+                              <w:sz w:val="16"/>
+                              <w:szCs w:val="16"/>
+                            </w:rPr>
+                            <w:t>503</w:t>
                           </w:r>
                         </w:p>
                       </w:txbxContent>
                     </v:textbox>
                   </v:shape>
                 </v:group>
-                <v:group id="Group 4" o:spid="_x0000_s1032" style="position:absolute;top:16002;width:11607;height:12414" coordorigin="-12362,13976" coordsize="11613,12426" o:gfxdata="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">
-                  <v:rect id="Rectangle 5" o:spid="_x0000_s1033" style="position:absolute;left:-11929;top:14223;width:9885;height:12180;visibility:visible;mso-wrap-style:square;v-text-anchor:middle" o:gfxdata="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" fillcolor="#7030a0" strokecolor="black [3213]" strokeweight="1pt">
+                <v:group id="Group 4" o:spid="_x0000_s1031" style="position:absolute;top:16002;width:11607;height:12414" coordorigin="-12362,13976" coordsize="11613,12426" o:gfxdata="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">
+                  <v:rect id="Rectangle 5" o:spid="_x0000_s1032" style="position:absolute;left:-11929;top:14223;width:9885;height:12180;visibility:visible;mso-wrap-style:square;v-text-anchor:middle" o:gfxdata="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" fillcolor="#7030a0" strokecolor="black [3213]" strokeweight="1pt">
                     <v:fill opacity="28527f"/>
                   </v:rect>
-                  <v:shape id="Text Box 6" o:spid="_x0000_s1034" type="#_x0000_t202" style="position:absolute;left:-12362;top:13976;width:11613;height:11998;visibility:visible;mso-wrap-style:square;v-text-anchor:top" o:gfxdata="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" filled="f" stroked="f" strokeweight=".5pt">
+                  <v:shape id="Text Box 6" o:spid="_x0000_s1033" type="#_x0000_t202" style="position:absolute;left:-12362;top:13976;width:11613;height:11998;visibility:visible;mso-wrap-style:square;v-text-anchor:top" o:gfxdata="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" filled="f" stroked="f" strokeweight=".5pt">
                     <v:textbox>
                       <w:txbxContent>
                         <w:p>
@@ -2479,7 +2200,7 @@
                     </v:textbox>
                   </v:shape>
                 </v:group>
-                <v:shape id="Text Box 7" o:spid="_x0000_s1035" type="#_x0000_t202" style="position:absolute;left:-123;top:-494;width:24025;height:2903;visibility:visible;mso-wrap-style:square;v-text-anchor:top" o:gfxdata="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" filled="f" stroked="f" strokeweight=".5pt">
+                <v:shape id="Text Box 7" o:spid="_x0000_s1034" type="#_x0000_t202" style="position:absolute;left:-123;top:-494;width:24025;height:2903;visibility:visible;mso-wrap-style:square;v-text-anchor:top" o:gfxdata="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" filled="f" stroked="f" strokeweight=".5pt">
                   <v:textbox>
                     <w:txbxContent>
                       <w:p>
@@ -2522,7 +2243,7 @@
                     </w:txbxContent>
                   </v:textbox>
                 </v:shape>
-                <v:shape id="Text Box 8" o:spid="_x0000_s1036" type="#_x0000_t202" style="position:absolute;left:40788;top:15445;width:27865;height:22560;visibility:visible;mso-wrap-style:square;v-text-anchor:top" o:gfxdata="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" filled="f" stroked="f" strokeweight=".5pt">
+                <v:shape id="Text Box 8" o:spid="_x0000_s1035" type="#_x0000_t202" style="position:absolute;left:40788;top:15445;width:27865;height:22560;visibility:visible;mso-wrap-style:square;v-text-anchor:top" o:gfxdata="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" filled="f" stroked="f" strokeweight=".5pt">
                   <v:textbox>
                     <w:txbxContent>
                       <w:p>
@@ -2908,7 +2629,7 @@
         <mc:AlternateContent>
           <mc:Choice Requires="wps">
             <w:drawing>
-              <wp:anchor distT="0" distB="0" distL="114300" distR="114300" simplePos="0" relativeHeight="251666432" behindDoc="0" locked="0" layoutInCell="1" allowOverlap="1" wp14:anchorId="5A224E35" wp14:editId="711F22F7">
+              <wp:anchor distT="0" distB="0" distL="114300" distR="114300" simplePos="0" relativeHeight="251665408" behindDoc="0" locked="0" layoutInCell="1" allowOverlap="1" wp14:anchorId="5A224E35" wp14:editId="635ED23F">
                 <wp:simplePos x="0" y="0"/>
                 <wp:positionH relativeFrom="column">
                   <wp:posOffset>786302</wp:posOffset>
@@ -2971,7 +2692,14 @@
                                 <w:sz w:val="16"/>
                                 <w:szCs w:val="16"/>
                               </w:rPr>
-                              <w:t xml:space="preserve">. stake mintotal threshold, </w:t>
+                              <w:t>. account</w:t>
+                            </w:r>
+                            <w:r>
+                              <w:rPr>
+                                <w:sz w:val="16"/>
+                                <w:szCs w:val="16"/>
+                              </w:rPr>
+                              <w:t xml:space="preserve"> type</w:t>
                             </w:r>
                             <w:r>
                               <w:rPr>
@@ -2979,7 +2707,22 @@
                                 <w:szCs w:val="16"/>
                               </w:rPr>
                               <w:tab/>
-                              <w:t>high(over) low(under)</w:t>
+                            </w:r>
+                            <w:r>
+                              <w:rPr>
+                                <w:sz w:val="16"/>
+                                <w:szCs w:val="16"/>
+                              </w:rPr>
+                              <w:tab/>
+                              <w:t>1</w:t>
+                            </w:r>
+                            <w:r>
+                              <w:rPr>
+                                <w:sz w:val="16"/>
+                                <w:szCs w:val="16"/>
+                              </w:rPr>
+                              <w:tab/>
+                              <w:t>ENTITY</w:t>
                             </w:r>
                           </w:p>
                           <w:p>
@@ -2994,7 +2737,7 @@
                                 <w:sz w:val="16"/>
                                 <w:szCs w:val="16"/>
                               </w:rPr>
-                              <w:t>. stake mintime threshold,</w:t>
+                              <w:t>. account type</w:t>
                             </w:r>
                             <w:r>
                               <w:rPr>
@@ -3002,7 +2745,35 @@
                                 <w:szCs w:val="16"/>
                               </w:rPr>
                               <w:tab/>
-                              <w:t>high(over) low(under)</w:t>
+                            </w:r>
+                            <w:r>
+                              <w:rPr>
+                                <w:sz w:val="16"/>
+                                <w:szCs w:val="16"/>
+                              </w:rPr>
+                              <w:tab/>
+                              <w:t>0</w:t>
+                            </w:r>
+                            <w:r>
+                              <w:rPr>
+                                <w:sz w:val="16"/>
+                                <w:szCs w:val="16"/>
+                              </w:rPr>
+                              <w:tab/>
+                            </w:r>
+                            <w:r>
+                              <w:rPr>
+                                <w:sz w:val="16"/>
+                                <w:szCs w:val="16"/>
+                              </w:rPr>
+                              <w:tab/>
+                            </w:r>
+                            <w:r>
+                              <w:rPr>
+                                <w:sz w:val="16"/>
+                                <w:szCs w:val="16"/>
+                              </w:rPr>
+                              <w:tab/>
                             </w:r>
                           </w:p>
                           <w:p>
@@ -3017,7 +2788,7 @@
                                 <w:sz w:val="16"/>
                                 <w:szCs w:val="16"/>
                               </w:rPr>
-                              <w:t>. staker number threshold,</w:t>
+                              <w:t xml:space="preserve">. stake mintotal threshold, </w:t>
                             </w:r>
                             <w:r>
                               <w:rPr>
@@ -3040,7 +2811,7 @@
                                 <w:sz w:val="16"/>
                                 <w:szCs w:val="16"/>
                               </w:rPr>
-                              <w:t>. can stake?</w:t>
+                              <w:t>. stake mintime threshold,</w:t>
                             </w:r>
                             <w:r>
                               <w:rPr>
@@ -3048,14 +2819,7 @@
                                 <w:szCs w:val="16"/>
                               </w:rPr>
                               <w:tab/>
-                            </w:r>
-                            <w:r>
-                              <w:rPr>
-                                <w:sz w:val="16"/>
-                                <w:szCs w:val="16"/>
-                              </w:rPr>
-                              <w:tab/>
-                              <w:t>high(can) low(cannot)</w:t>
+                              <w:t>high(over) low(under)</w:t>
                             </w:r>
                           </w:p>
                           <w:p>
@@ -3070,7 +2834,15 @@
                                 <w:sz w:val="16"/>
                                 <w:szCs w:val="16"/>
                               </w:rPr>
-                              <w:t>. 10 entity type</w:t>
+                              <w:t>. staker number threshold,</w:t>
+                            </w:r>
+                            <w:r>
+                              <w:rPr>
+                                <w:sz w:val="16"/>
+                                <w:szCs w:val="16"/>
+                              </w:rPr>
+                              <w:tab/>
+                              <w:t>high(over) low(under)</w:t>
                             </w:r>
                           </w:p>
                           <w:p>
@@ -3085,7 +2857,21 @@
                                 <w:sz w:val="16"/>
                                 <w:szCs w:val="16"/>
                               </w:rPr>
-                              <w:t>. entity valence</w:t>
+                              <w:t xml:space="preserve">. </w:t>
+                            </w:r>
+                            <w:r>
+                              <w:rPr>
+                                <w:sz w:val="16"/>
+                                <w:szCs w:val="16"/>
+                              </w:rPr>
+                              <w:t>settled</w:t>
+                            </w:r>
+                            <w:r>
+                              <w:rPr>
+                                <w:sz w:val="16"/>
+                                <w:szCs w:val="16"/>
+                              </w:rPr>
+                              <w:t>?</w:t>
                             </w:r>
                             <w:r>
                               <w:rPr>
@@ -3100,7 +2886,42 @@
                                 <w:szCs w:val="16"/>
                               </w:rPr>
                               <w:tab/>
-                              <w:t>high(good) low(bad)</w:t>
+                            </w:r>
+                            <w:r>
+                              <w:rPr>
+                                <w:sz w:val="16"/>
+                                <w:szCs w:val="16"/>
+                              </w:rPr>
+                              <w:tab/>
+                              <w:t>high(</w:t>
+                            </w:r>
+                            <w:r>
+                              <w:rPr>
+                                <w:sz w:val="16"/>
+                                <w:szCs w:val="16"/>
+                              </w:rPr>
+                              <w:t>settled</w:t>
+                            </w:r>
+                            <w:r>
+                              <w:rPr>
+                                <w:sz w:val="16"/>
+                                <w:szCs w:val="16"/>
+                              </w:rPr>
+                              <w:t>) low(</w:t>
+                            </w:r>
+                            <w:r>
+                              <w:rPr>
+                                <w:sz w:val="16"/>
+                                <w:szCs w:val="16"/>
+                              </w:rPr>
+                              <w:t>not settled</w:t>
+                            </w:r>
+                            <w:r>
+                              <w:rPr>
+                                <w:sz w:val="16"/>
+                                <w:szCs w:val="16"/>
+                              </w:rPr>
+                              <w:t>)</w:t>
                             </w:r>
                           </w:p>
                           <w:p>
@@ -3115,7 +2936,81 @@
                                 <w:sz w:val="16"/>
                                 <w:szCs w:val="16"/>
                               </w:rPr>
+                              <w:t>. settling?</w:t>
+                            </w:r>
+                            <w:r>
+                              <w:rPr>
+                                <w:sz w:val="16"/>
+                                <w:szCs w:val="16"/>
+                              </w:rPr>
+                              <w:tab/>
+                            </w:r>
+                            <w:r>
+                              <w:rPr>
+                                <w:sz w:val="16"/>
+                                <w:szCs w:val="16"/>
+                              </w:rPr>
+                              <w:tab/>
+                            </w:r>
+                            <w:r>
+                              <w:rPr>
+                                <w:sz w:val="16"/>
+                                <w:szCs w:val="16"/>
+                              </w:rPr>
+                              <w:tab/>
+                              <w:t>High(settling) low not settling)</w:t>
+                            </w:r>
+                          </w:p>
+                          <w:p>
+                            <w:pPr>
+                              <w:rPr>
+                                <w:sz w:val="16"/>
+                                <w:szCs w:val="16"/>
+                              </w:rPr>
+                            </w:pPr>
+                            <w:r>
+                              <w:rPr>
+                                <w:sz w:val="16"/>
+                                <w:szCs w:val="16"/>
+                              </w:rPr>
+                              <w:t>. entity valence</w:t>
+                            </w:r>
+                            <w:r>
+                              <w:rPr>
+                                <w:sz w:val="16"/>
+                                <w:szCs w:val="16"/>
+                              </w:rPr>
+                              <w:tab/>
+                            </w:r>
+                            <w:r>
+                              <w:rPr>
+                                <w:sz w:val="16"/>
+                                <w:szCs w:val="16"/>
+                              </w:rPr>
+                              <w:tab/>
+                              <w:t>high(good) low(bad)</w:t>
+                            </w:r>
+                          </w:p>
+                          <w:p>
+                            <w:pPr>
+                              <w:rPr>
+                                <w:sz w:val="16"/>
+                                <w:szCs w:val="16"/>
+                              </w:rPr>
+                            </w:pPr>
+                            <w:r>
+                              <w:rPr>
+                                <w:sz w:val="16"/>
+                                <w:szCs w:val="16"/>
+                              </w:rPr>
                               <w:t>.</w:t>
+                            </w:r>
+                            <w:r>
+                              <w:rPr>
+                                <w:sz w:val="16"/>
+                                <w:szCs w:val="16"/>
+                              </w:rPr>
+                              <w:t xml:space="preserve"> </w:t>
                             </w:r>
                           </w:p>
                         </w:txbxContent>
@@ -3137,7 +3032,7 @@
           </mc:Choice>
           <mc:Fallback>
             <w:pict>
-              <v:shape w14:anchorId="5A224E35" id="Text Box 16" o:spid="_x0000_s1037" type="#_x0000_t202" style="position:absolute;margin-left:61.9pt;margin-top:190.95pt;width:287.5pt;height:109.9pt;z-index:251666432;visibility:visible;mso-wrap-style:square;mso-width-percent:0;mso-wrap-distance-left:9pt;mso-wrap-distance-top:0;mso-wrap-distance-right:9pt;mso-wrap-distance-bottom:0;mso-position-horizontal:absolute;mso-position-horizontal-relative:text;mso-position-vertical:absolute;mso-position-vertical-relative:text;mso-width-percent:0;mso-width-relative:margin;v-text-anchor:top" o:gfxdata="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" filled="f" stroked="f" strokeweight=".5pt">
+              <v:shape w14:anchorId="5A224E35" id="Text Box 16" o:spid="_x0000_s1036" type="#_x0000_t202" style="position:absolute;margin-left:61.9pt;margin-top:190.95pt;width:287.5pt;height:109.9pt;z-index:251665408;visibility:visible;mso-wrap-style:square;mso-width-percent:0;mso-wrap-distance-left:9pt;mso-wrap-distance-top:0;mso-wrap-distance-right:9pt;mso-wrap-distance-bottom:0;mso-position-horizontal:absolute;mso-position-horizontal-relative:text;mso-position-vertical:absolute;mso-position-vertical-relative:text;mso-width-percent:0;mso-width-relative:margin;v-text-anchor:top" o:gfxdata="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" filled="f" stroked="f" strokeweight=".5pt">
                 <v:textbox>
                   <w:txbxContent>
                     <w:p>
@@ -3171,7 +3066,14 @@
                           <w:sz w:val="16"/>
                           <w:szCs w:val="16"/>
                         </w:rPr>
-                        <w:t xml:space="preserve">. stake mintotal threshold, </w:t>
+                        <w:t>. account</w:t>
+                      </w:r>
+                      <w:r>
+                        <w:rPr>
+                          <w:sz w:val="16"/>
+                          <w:szCs w:val="16"/>
+                        </w:rPr>
+                        <w:t xml:space="preserve"> type</w:t>
                       </w:r>
                       <w:r>
                         <w:rPr>
@@ -3179,7 +3081,22 @@
                           <w:szCs w:val="16"/>
                         </w:rPr>
                         <w:tab/>
-                        <w:t>high(over) low(under)</w:t>
+                      </w:r>
+                      <w:r>
+                        <w:rPr>
+                          <w:sz w:val="16"/>
+                          <w:szCs w:val="16"/>
+                        </w:rPr>
+                        <w:tab/>
+                        <w:t>1</w:t>
+                      </w:r>
+                      <w:r>
+                        <w:rPr>
+                          <w:sz w:val="16"/>
+                          <w:szCs w:val="16"/>
+                        </w:rPr>
+                        <w:tab/>
+                        <w:t>ENTITY</w:t>
                       </w:r>
                     </w:p>
                     <w:p>
@@ -3194,7 +3111,7 @@
                           <w:sz w:val="16"/>
                           <w:szCs w:val="16"/>
                         </w:rPr>
-                        <w:t>. stake mintime threshold,</w:t>
+                        <w:t>. account type</w:t>
                       </w:r>
                       <w:r>
                         <w:rPr>
@@ -3202,7 +3119,35 @@
                           <w:szCs w:val="16"/>
                         </w:rPr>
                         <w:tab/>
-                        <w:t>high(over) low(under)</w:t>
+                      </w:r>
+                      <w:r>
+                        <w:rPr>
+                          <w:sz w:val="16"/>
+                          <w:szCs w:val="16"/>
+                        </w:rPr>
+                        <w:tab/>
+                        <w:t>0</w:t>
+                      </w:r>
+                      <w:r>
+                        <w:rPr>
+                          <w:sz w:val="16"/>
+                          <w:szCs w:val="16"/>
+                        </w:rPr>
+                        <w:tab/>
+                      </w:r>
+                      <w:r>
+                        <w:rPr>
+                          <w:sz w:val="16"/>
+                          <w:szCs w:val="16"/>
+                        </w:rPr>
+                        <w:tab/>
+                      </w:r>
+                      <w:r>
+                        <w:rPr>
+                          <w:sz w:val="16"/>
+                          <w:szCs w:val="16"/>
+                        </w:rPr>
+                        <w:tab/>
                       </w:r>
                     </w:p>
                     <w:p>
@@ -3217,7 +3162,7 @@
                           <w:sz w:val="16"/>
                           <w:szCs w:val="16"/>
                         </w:rPr>
-                        <w:t>. staker number threshold,</w:t>
+                        <w:t xml:space="preserve">. stake mintotal threshold, </w:t>
                       </w:r>
                       <w:r>
                         <w:rPr>
@@ -3240,7 +3185,7 @@
                           <w:sz w:val="16"/>
                           <w:szCs w:val="16"/>
                         </w:rPr>
-                        <w:t>. can stake?</w:t>
+                        <w:t>. stake mintime threshold,</w:t>
                       </w:r>
                       <w:r>
                         <w:rPr>
@@ -3248,14 +3193,7 @@
                           <w:szCs w:val="16"/>
                         </w:rPr>
                         <w:tab/>
-                      </w:r>
-                      <w:r>
-                        <w:rPr>
-                          <w:sz w:val="16"/>
-                          <w:szCs w:val="16"/>
-                        </w:rPr>
-                        <w:tab/>
-                        <w:t>high(can) low(cannot)</w:t>
+                        <w:t>high(over) low(under)</w:t>
                       </w:r>
                     </w:p>
                     <w:p>
@@ -3270,7 +3208,15 @@
                           <w:sz w:val="16"/>
                           <w:szCs w:val="16"/>
                         </w:rPr>
-                        <w:t>. 10 entity type</w:t>
+                        <w:t>. staker number threshold,</w:t>
+                      </w:r>
+                      <w:r>
+                        <w:rPr>
+                          <w:sz w:val="16"/>
+                          <w:szCs w:val="16"/>
+                        </w:rPr>
+                        <w:tab/>
+                        <w:t>high(over) low(under)</w:t>
                       </w:r>
                     </w:p>
                     <w:p>
@@ -3285,7 +3231,21 @@
                           <w:sz w:val="16"/>
                           <w:szCs w:val="16"/>
                         </w:rPr>
-                        <w:t>. entity valence</w:t>
+                        <w:t xml:space="preserve">. </w:t>
+                      </w:r>
+                      <w:r>
+                        <w:rPr>
+                          <w:sz w:val="16"/>
+                          <w:szCs w:val="16"/>
+                        </w:rPr>
+                        <w:t>settled</w:t>
+                      </w:r>
+                      <w:r>
+                        <w:rPr>
+                          <w:sz w:val="16"/>
+                          <w:szCs w:val="16"/>
+                        </w:rPr>
+                        <w:t>?</w:t>
                       </w:r>
                       <w:r>
                         <w:rPr>
@@ -3300,7 +3260,42 @@
                           <w:szCs w:val="16"/>
                         </w:rPr>
                         <w:tab/>
-                        <w:t>high(good) low(bad)</w:t>
+                      </w:r>
+                      <w:r>
+                        <w:rPr>
+                          <w:sz w:val="16"/>
+                          <w:szCs w:val="16"/>
+                        </w:rPr>
+                        <w:tab/>
+                        <w:t>high(</w:t>
+                      </w:r>
+                      <w:r>
+                        <w:rPr>
+                          <w:sz w:val="16"/>
+                          <w:szCs w:val="16"/>
+                        </w:rPr>
+                        <w:t>settled</w:t>
+                      </w:r>
+                      <w:r>
+                        <w:rPr>
+                          <w:sz w:val="16"/>
+                          <w:szCs w:val="16"/>
+                        </w:rPr>
+                        <w:t>) low(</w:t>
+                      </w:r>
+                      <w:r>
+                        <w:rPr>
+                          <w:sz w:val="16"/>
+                          <w:szCs w:val="16"/>
+                        </w:rPr>
+                        <w:t>not settled</w:t>
+                      </w:r>
+                      <w:r>
+                        <w:rPr>
+                          <w:sz w:val="16"/>
+                          <w:szCs w:val="16"/>
+                        </w:rPr>
+                        <w:t>)</w:t>
                       </w:r>
                     </w:p>
                     <w:p>
@@ -3315,7 +3310,81 @@
                           <w:sz w:val="16"/>
                           <w:szCs w:val="16"/>
                         </w:rPr>
+                        <w:t>. settling?</w:t>
+                      </w:r>
+                      <w:r>
+                        <w:rPr>
+                          <w:sz w:val="16"/>
+                          <w:szCs w:val="16"/>
+                        </w:rPr>
+                        <w:tab/>
+                      </w:r>
+                      <w:r>
+                        <w:rPr>
+                          <w:sz w:val="16"/>
+                          <w:szCs w:val="16"/>
+                        </w:rPr>
+                        <w:tab/>
+                      </w:r>
+                      <w:r>
+                        <w:rPr>
+                          <w:sz w:val="16"/>
+                          <w:szCs w:val="16"/>
+                        </w:rPr>
+                        <w:tab/>
+                        <w:t>High(settling) low not settling)</w:t>
+                      </w:r>
+                    </w:p>
+                    <w:p>
+                      <w:pPr>
+                        <w:rPr>
+                          <w:sz w:val="16"/>
+                          <w:szCs w:val="16"/>
+                        </w:rPr>
+                      </w:pPr>
+                      <w:r>
+                        <w:rPr>
+                          <w:sz w:val="16"/>
+                          <w:szCs w:val="16"/>
+                        </w:rPr>
+                        <w:t>. entity valence</w:t>
+                      </w:r>
+                      <w:r>
+                        <w:rPr>
+                          <w:sz w:val="16"/>
+                          <w:szCs w:val="16"/>
+                        </w:rPr>
+                        <w:tab/>
+                      </w:r>
+                      <w:r>
+                        <w:rPr>
+                          <w:sz w:val="16"/>
+                          <w:szCs w:val="16"/>
+                        </w:rPr>
+                        <w:tab/>
+                        <w:t>high(good) low(bad)</w:t>
+                      </w:r>
+                    </w:p>
+                    <w:p>
+                      <w:pPr>
+                        <w:rPr>
+                          <w:sz w:val="16"/>
+                          <w:szCs w:val="16"/>
+                        </w:rPr>
+                      </w:pPr>
+                      <w:r>
+                        <w:rPr>
+                          <w:sz w:val="16"/>
+                          <w:szCs w:val="16"/>
+                        </w:rPr>
                         <w:t>.</w:t>
+                      </w:r>
+                      <w:r>
+                        <w:rPr>
+                          <w:sz w:val="16"/>
+                          <w:szCs w:val="16"/>
+                        </w:rPr>
+                        <w:t xml:space="preserve"> </w:t>
                       </w:r>
                     </w:p>
                   </w:txbxContent>
@@ -3329,7 +3398,7 @@
         <mc:AlternateContent>
           <mc:Choice Requires="wps">
             <w:drawing>
-              <wp:anchor distT="0" distB="0" distL="114300" distR="114300" simplePos="0" relativeHeight="251665408" behindDoc="0" locked="0" layoutInCell="1" allowOverlap="1" wp14:anchorId="528D4428" wp14:editId="107C9810">
+              <wp:anchor distT="0" distB="0" distL="114300" distR="114300" simplePos="0" relativeHeight="251664384" behindDoc="0" locked="0" layoutInCell="1" allowOverlap="1" wp14:anchorId="528D4428" wp14:editId="47B4A19D">
                 <wp:simplePos x="0" y="0"/>
                 <wp:positionH relativeFrom="column">
                   <wp:posOffset>-339811</wp:posOffset>
@@ -3484,7 +3553,35 @@
                                 <w:sz w:val="16"/>
                                 <w:szCs w:val="16"/>
                               </w:rPr>
-                              <w:t>u32, 4B</w:t>
+                              <w:t>u</w:t>
+                            </w:r>
+                            <w:r>
+                              <w:rPr>
+                                <w:sz w:val="16"/>
+                                <w:szCs w:val="16"/>
+                              </w:rPr>
+                              <w:t>16</w:t>
+                            </w:r>
+                            <w:r>
+                              <w:rPr>
+                                <w:sz w:val="16"/>
+                                <w:szCs w:val="16"/>
+                              </w:rPr>
+                              <w:t xml:space="preserve">, </w:t>
+                            </w:r>
+                            <w:r>
+                              <w:rPr>
+                                <w:sz w:val="16"/>
+                                <w:szCs w:val="16"/>
+                              </w:rPr>
+                              <w:t>2</w:t>
+                            </w:r>
+                            <w:r>
+                              <w:rPr>
+                                <w:sz w:val="16"/>
+                                <w:szCs w:val="16"/>
+                              </w:rPr>
+                              <w:t>B</w:t>
                             </w:r>
                           </w:p>
                           <w:p>
@@ -3564,7 +3661,21 @@
                                 <w:sz w:val="16"/>
                                 <w:szCs w:val="16"/>
                               </w:rPr>
-                              <w:t>78B</w:t>
+                              <w:t>7</w:t>
+                            </w:r>
+                            <w:r>
+                              <w:rPr>
+                                <w:sz w:val="16"/>
+                                <w:szCs w:val="16"/>
+                              </w:rPr>
+                              <w:t>6</w:t>
+                            </w:r>
+                            <w:r>
+                              <w:rPr>
+                                <w:sz w:val="16"/>
+                                <w:szCs w:val="16"/>
+                              </w:rPr>
+                              <w:t>B</w:t>
                             </w:r>
                           </w:p>
                           <w:p>
@@ -3588,7 +3699,14 @@
                                 <w:sz w:val="16"/>
                                 <w:szCs w:val="16"/>
                               </w:rPr>
-                              <w:t>$0.1434</w:t>
+                              <w:t>$0.14</w:t>
+                            </w:r>
+                            <w:r>
+                              <w:rPr>
+                                <w:sz w:val="16"/>
+                                <w:szCs w:val="16"/>
+                              </w:rPr>
+                              <w:t>20</w:t>
                             </w:r>
                           </w:p>
                         </w:txbxContent>
@@ -3610,7 +3728,7 @@
           </mc:Choice>
           <mc:Fallback>
             <w:pict>
-              <v:shape w14:anchorId="528D4428" id="Text Box 15" o:spid="_x0000_s1038" type="#_x0000_t202" style="position:absolute;margin-left:-26.75pt;margin-top:191.2pt;width:91.35pt;height:106.5pt;z-index:251665408;visibility:visible;mso-wrap-style:square;mso-height-percent:0;mso-wrap-distance-left:9pt;mso-wrap-distance-top:0;mso-wrap-distance-right:9pt;mso-wrap-distance-bottom:0;mso-position-horizontal:absolute;mso-position-horizontal-relative:text;mso-position-vertical:absolute;mso-position-vertical-relative:text;mso-height-percent:0;mso-height-relative:margin;v-text-anchor:top" o:gfxdata="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" filled="f" stroked="f" strokeweight=".5pt">
+              <v:shape w14:anchorId="528D4428" id="Text Box 15" o:spid="_x0000_s1037" type="#_x0000_t202" style="position:absolute;margin-left:-26.75pt;margin-top:191.2pt;width:91.35pt;height:106.5pt;z-index:251664384;visibility:visible;mso-wrap-style:square;mso-height-percent:0;mso-wrap-distance-left:9pt;mso-wrap-distance-top:0;mso-wrap-distance-right:9pt;mso-wrap-distance-bottom:0;mso-position-horizontal:absolute;mso-position-horizontal-relative:text;mso-position-vertical:absolute;mso-position-vertical-relative:text;mso-height-percent:0;mso-height-relative:margin;v-text-anchor:top" o:gfxdata="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" filled="f" stroked="f" strokeweight=".5pt">
                 <v:textbox>
                   <w:txbxContent>
                     <w:p>
@@ -3736,7 +3854,35 @@
                           <w:sz w:val="16"/>
                           <w:szCs w:val="16"/>
                         </w:rPr>
-                        <w:t>u32, 4B</w:t>
+                        <w:t>u</w:t>
+                      </w:r>
+                      <w:r>
+                        <w:rPr>
+                          <w:sz w:val="16"/>
+                          <w:szCs w:val="16"/>
+                        </w:rPr>
+                        <w:t>16</w:t>
+                      </w:r>
+                      <w:r>
+                        <w:rPr>
+                          <w:sz w:val="16"/>
+                          <w:szCs w:val="16"/>
+                        </w:rPr>
+                        <w:t xml:space="preserve">, </w:t>
+                      </w:r>
+                      <w:r>
+                        <w:rPr>
+                          <w:sz w:val="16"/>
+                          <w:szCs w:val="16"/>
+                        </w:rPr>
+                        <w:t>2</w:t>
+                      </w:r>
+                      <w:r>
+                        <w:rPr>
+                          <w:sz w:val="16"/>
+                          <w:szCs w:val="16"/>
+                        </w:rPr>
+                        <w:t>B</w:t>
                       </w:r>
                     </w:p>
                     <w:p>
@@ -3816,7 +3962,21 @@
                           <w:sz w:val="16"/>
                           <w:szCs w:val="16"/>
                         </w:rPr>
-                        <w:t>78B</w:t>
+                        <w:t>7</w:t>
+                      </w:r>
+                      <w:r>
+                        <w:rPr>
+                          <w:sz w:val="16"/>
+                          <w:szCs w:val="16"/>
+                        </w:rPr>
+                        <w:t>6</w:t>
+                      </w:r>
+                      <w:r>
+                        <w:rPr>
+                          <w:sz w:val="16"/>
+                          <w:szCs w:val="16"/>
+                        </w:rPr>
+                        <w:t>B</w:t>
                       </w:r>
                     </w:p>
                     <w:p>
@@ -3840,7 +4000,14 @@
                           <w:sz w:val="16"/>
                           <w:szCs w:val="16"/>
                         </w:rPr>
-                        <w:t>$0.1434</w:t>
+                        <w:t>$0.14</w:t>
+                      </w:r>
+                      <w:r>
+                        <w:rPr>
+                          <w:sz w:val="16"/>
+                          <w:szCs w:val="16"/>
+                        </w:rPr>
+                        <w:t>20</w:t>
                       </w:r>
                     </w:p>
                   </w:txbxContent>
@@ -3854,7 +4021,7 @@
         <mc:AlternateContent>
           <mc:Choice Requires="wps">
             <w:drawing>
-              <wp:anchor distT="0" distB="0" distL="114300" distR="114300" simplePos="0" relativeHeight="251664384" behindDoc="0" locked="0" layoutInCell="1" allowOverlap="1" wp14:anchorId="16E25603" wp14:editId="040A6D69">
+              <wp:anchor distT="0" distB="0" distL="114300" distR="114300" simplePos="0" relativeHeight="251663360" behindDoc="0" locked="0" layoutInCell="1" allowOverlap="1" wp14:anchorId="16E25603" wp14:editId="77A8DEFF">
                 <wp:simplePos x="0" y="0"/>
                 <wp:positionH relativeFrom="column">
                   <wp:posOffset>-296562</wp:posOffset>
@@ -3923,7 +4090,7 @@
           </mc:Choice>
           <mc:Fallback>
             <w:pict>
-              <v:rect w14:anchorId="00C58E98" id="Rectangle 14" o:spid="_x0000_s1026" style="position:absolute;margin-left:-23.35pt;margin-top:193.15pt;width:77.75pt;height:104.6pt;z-index:251664384;visibility:visible;mso-wrap-style:square;mso-height-percent:0;mso-wrap-distance-left:9pt;mso-wrap-distance-top:0;mso-wrap-distance-right:9pt;mso-wrap-distance-bottom:0;mso-position-horizontal:absolute;mso-position-horizontal-relative:text;mso-position-vertical:absolute;mso-position-vertical-relative:text;mso-height-percent:0;mso-height-relative:margin;v-text-anchor:middle" o:gfxdata="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" fillcolor="#7030a0" strokecolor="black [3213]" strokeweight="1pt">
+              <v:rect w14:anchorId="5A9CFDC3" id="Rectangle 14" o:spid="_x0000_s1026" style="position:absolute;margin-left:-23.35pt;margin-top:193.15pt;width:77.75pt;height:104.6pt;z-index:251663360;visibility:visible;mso-wrap-style:square;mso-height-percent:0;mso-wrap-distance-left:9pt;mso-wrap-distance-top:0;mso-wrap-distance-right:9pt;mso-wrap-distance-bottom:0;mso-position-horizontal:absolute;mso-position-horizontal-relative:text;mso-position-vertical:absolute;mso-position-vertical-relative:text;mso-height-percent:0;mso-height-relative:margin;v-text-anchor:middle" o:gfxdata="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" fillcolor="#7030a0" strokecolor="black [3213]" strokeweight="1pt">
                 <v:fill opacity="28527f"/>
               </v:rect>
             </w:pict>
@@ -3937,7 +4104,7 @@
         <mc:AlternateContent>
           <mc:Choice Requires="wps">
             <w:drawing>
-              <wp:anchor distT="0" distB="0" distL="114300" distR="114300" simplePos="0" relativeHeight="251662336" behindDoc="0" locked="0" layoutInCell="1" allowOverlap="1" wp14:anchorId="1F141117" wp14:editId="5FE05ED1">
+              <wp:anchor distT="0" distB="0" distL="114300" distR="114300" simplePos="0" relativeHeight="251661312" behindDoc="0" locked="0" layoutInCell="1" allowOverlap="1" wp14:anchorId="1F141117" wp14:editId="247FCA1C">
                 <wp:simplePos x="0" y="0"/>
                 <wp:positionH relativeFrom="column">
                   <wp:posOffset>781685</wp:posOffset>
@@ -4000,7 +4167,7 @@
                                 <w:sz w:val="16"/>
                                 <w:szCs w:val="16"/>
                               </w:rPr>
-                              <w:t xml:space="preserve">. connected to Ethereum, </w:t>
+                              <w:t>. account type</w:t>
                             </w:r>
                             <w:r>
                               <w:rPr>
@@ -4008,7 +4175,22 @@
                                 <w:szCs w:val="16"/>
                               </w:rPr>
                               <w:tab/>
-                              <w:t>high(yes) low(no)</w:t>
+                            </w:r>
+                            <w:r>
+                              <w:rPr>
+                                <w:sz w:val="16"/>
+                                <w:szCs w:val="16"/>
+                              </w:rPr>
+                              <w:tab/>
+                              <w:t>0</w:t>
+                            </w:r>
+                            <w:r>
+                              <w:rPr>
+                                <w:sz w:val="16"/>
+                                <w:szCs w:val="16"/>
+                              </w:rPr>
+                              <w:tab/>
+                              <w:t>STAKE</w:t>
                             </w:r>
                           </w:p>
                           <w:p>
@@ -4023,7 +4205,7 @@
                                 <w:sz w:val="16"/>
                                 <w:szCs w:val="16"/>
                               </w:rPr>
-                              <w:t>. resolved,</w:t>
+                              <w:t>. account type</w:t>
                             </w:r>
                             <w:r>
                               <w:rPr>
@@ -4038,14 +4220,7 @@
                                 <w:szCs w:val="16"/>
                               </w:rPr>
                               <w:tab/>
-                            </w:r>
-                            <w:r>
-                              <w:rPr>
-                                <w:sz w:val="16"/>
-                                <w:szCs w:val="16"/>
-                              </w:rPr>
-                              <w:tab/>
-                              <w:t>high(yes) low(no)</w:t>
+                              <w:t>1</w:t>
                             </w:r>
                           </w:p>
                           <w:p>
@@ -4060,7 +4235,7 @@
                                 <w:sz w:val="16"/>
                                 <w:szCs w:val="16"/>
                               </w:rPr>
-                              <w:t>. outcome,</w:t>
+                              <w:t>. stake valence</w:t>
                             </w:r>
                             <w:r>
                               <w:rPr>
@@ -4075,29 +4250,7 @@
                                 <w:szCs w:val="16"/>
                               </w:rPr>
                               <w:tab/>
-                            </w:r>
-                            <w:r>
-                              <w:rPr>
-                                <w:sz w:val="16"/>
-                                <w:szCs w:val="16"/>
-                              </w:rPr>
-                              <w:tab/>
-                              <w:t>high(reward) low(slash)</w:t>
-                            </w:r>
-                          </w:p>
-                          <w:p>
-                            <w:pPr>
-                              <w:rPr>
-                                <w:sz w:val="16"/>
-                                <w:szCs w:val="16"/>
-                              </w:rPr>
-                            </w:pPr>
-                            <w:r>
-                              <w:rPr>
-                                <w:sz w:val="16"/>
-                                <w:szCs w:val="16"/>
-                              </w:rPr>
-                              <w:t>. 01 stake type</w:t>
+                              <w:t>high(url is good), low(url is bad)</w:t>
                             </w:r>
                           </w:p>
                           <w:p>
@@ -4149,7 +4302,7 @@
           </mc:Choice>
           <mc:Fallback>
             <w:pict>
-              <v:shape w14:anchorId="1F141117" id="Text Box 12" o:spid="_x0000_s1039" type="#_x0000_t202" style="position:absolute;margin-left:61.55pt;margin-top:86.75pt;width:287.5pt;height:109.9pt;z-index:251662336;visibility:visible;mso-wrap-style:square;mso-width-percent:0;mso-wrap-distance-left:9pt;mso-wrap-distance-top:0;mso-wrap-distance-right:9pt;mso-wrap-distance-bottom:0;mso-position-horizontal:absolute;mso-position-horizontal-relative:text;mso-position-vertical:absolute;mso-position-vertical-relative:text;mso-width-percent:0;mso-width-relative:margin;v-text-anchor:top" o:gfxdata="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" filled="f" stroked="f" strokeweight=".5pt">
+              <v:shape w14:anchorId="1F141117" id="Text Box 12" o:spid="_x0000_s1038" type="#_x0000_t202" style="position:absolute;margin-left:61.55pt;margin-top:86.75pt;width:287.5pt;height:109.9pt;z-index:251661312;visibility:visible;mso-wrap-style:square;mso-width-percent:0;mso-wrap-distance-left:9pt;mso-wrap-distance-top:0;mso-wrap-distance-right:9pt;mso-wrap-distance-bottom:0;mso-position-horizontal:absolute;mso-position-horizontal-relative:text;mso-position-vertical:absolute;mso-position-vertical-relative:text;mso-width-percent:0;mso-width-relative:margin;v-text-anchor:top" o:gfxdata="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" filled="f" stroked="f" strokeweight=".5pt">
                 <v:textbox>
                   <w:txbxContent>
                     <w:p>
@@ -4183,7 +4336,7 @@
                           <w:sz w:val="16"/>
                           <w:szCs w:val="16"/>
                         </w:rPr>
-                        <w:t xml:space="preserve">. connected to Ethereum, </w:t>
+                        <w:t>. account type</w:t>
                       </w:r>
                       <w:r>
                         <w:rPr>
@@ -4191,7 +4344,22 @@
                           <w:szCs w:val="16"/>
                         </w:rPr>
                         <w:tab/>
-                        <w:t>high(yes) low(no)</w:t>
+                      </w:r>
+                      <w:r>
+                        <w:rPr>
+                          <w:sz w:val="16"/>
+                          <w:szCs w:val="16"/>
+                        </w:rPr>
+                        <w:tab/>
+                        <w:t>0</w:t>
+                      </w:r>
+                      <w:r>
+                        <w:rPr>
+                          <w:sz w:val="16"/>
+                          <w:szCs w:val="16"/>
+                        </w:rPr>
+                        <w:tab/>
+                        <w:t>STAKE</w:t>
                       </w:r>
                     </w:p>
                     <w:p>
@@ -4206,7 +4374,7 @@
                           <w:sz w:val="16"/>
                           <w:szCs w:val="16"/>
                         </w:rPr>
-                        <w:t>. resolved,</w:t>
+                        <w:t>. account type</w:t>
                       </w:r>
                       <w:r>
                         <w:rPr>
@@ -4221,14 +4389,7 @@
                           <w:szCs w:val="16"/>
                         </w:rPr>
                         <w:tab/>
-                      </w:r>
-                      <w:r>
-                        <w:rPr>
-                          <w:sz w:val="16"/>
-                          <w:szCs w:val="16"/>
-                        </w:rPr>
-                        <w:tab/>
-                        <w:t>high(yes) low(no)</w:t>
+                        <w:t>1</w:t>
                       </w:r>
                     </w:p>
                     <w:p>
@@ -4243,7 +4404,7 @@
                           <w:sz w:val="16"/>
                           <w:szCs w:val="16"/>
                         </w:rPr>
-                        <w:t>. outcome,</w:t>
+                        <w:t>. stake valence</w:t>
                       </w:r>
                       <w:r>
                         <w:rPr>
@@ -4258,29 +4419,7 @@
                           <w:szCs w:val="16"/>
                         </w:rPr>
                         <w:tab/>
-                      </w:r>
-                      <w:r>
-                        <w:rPr>
-                          <w:sz w:val="16"/>
-                          <w:szCs w:val="16"/>
-                        </w:rPr>
-                        <w:tab/>
-                        <w:t>high(reward) low(slash)</w:t>
-                      </w:r>
-                    </w:p>
-                    <w:p>
-                      <w:pPr>
-                        <w:rPr>
-                          <w:sz w:val="16"/>
-                          <w:szCs w:val="16"/>
-                        </w:rPr>
-                      </w:pPr>
-                      <w:r>
-                        <w:rPr>
-                          <w:sz w:val="16"/>
-                          <w:szCs w:val="16"/>
-                        </w:rPr>
-                        <w:t>. 01 stake type</w:t>
+                        <w:t>high(url is good), low(url is bad)</w:t>
                       </w:r>
                     </w:p>
                     <w:p>
@@ -4327,7 +4466,7 @@
         <mc:AlternateContent>
           <mc:Choice Requires="wps">
             <w:drawing>
-              <wp:anchor distT="0" distB="0" distL="114300" distR="114300" simplePos="0" relativeHeight="251661312" behindDoc="0" locked="0" layoutInCell="1" allowOverlap="1" wp14:anchorId="3DA2725C" wp14:editId="1C0A059F">
+              <wp:anchor distT="0" distB="0" distL="114300" distR="114300" simplePos="0" relativeHeight="251660288" behindDoc="0" locked="0" layoutInCell="1" allowOverlap="1" wp14:anchorId="3DA2725C" wp14:editId="5579562F">
                 <wp:simplePos x="0" y="0"/>
                 <wp:positionH relativeFrom="column">
                   <wp:posOffset>784654</wp:posOffset>
@@ -4390,7 +4529,7 @@
                                 <w:sz w:val="16"/>
                                 <w:szCs w:val="16"/>
                               </w:rPr>
-                              <w:t>. bounty hunter?,</w:t>
+                              <w:t>. account type</w:t>
                             </w:r>
                             <w:r>
                               <w:rPr>
@@ -4405,7 +4544,15 @@
                                 <w:szCs w:val="16"/>
                               </w:rPr>
                               <w:tab/>
-                              <w:t>high(yes) low(no)</w:t>
+                              <w:t>0</w:t>
+                            </w:r>
+                            <w:r>
+                              <w:rPr>
+                                <w:sz w:val="16"/>
+                                <w:szCs w:val="16"/>
+                              </w:rPr>
+                              <w:tab/>
+                              <w:t>ACCOUNT</w:t>
                             </w:r>
                           </w:p>
                           <w:p>
@@ -4420,7 +4567,7 @@
                                 <w:sz w:val="16"/>
                                 <w:szCs w:val="16"/>
                               </w:rPr>
-                              <w:t>. connected to Ethereum?,</w:t>
+                              <w:t>. account type</w:t>
                             </w:r>
                             <w:r>
                               <w:rPr>
@@ -4428,7 +4575,14 @@
                                 <w:szCs w:val="16"/>
                               </w:rPr>
                               <w:tab/>
-                              <w:t>high(yes) low(no)</w:t>
+                            </w:r>
+                            <w:r>
+                              <w:rPr>
+                                <w:sz w:val="16"/>
+                                <w:szCs w:val="16"/>
+                              </w:rPr>
+                              <w:tab/>
+                              <w:t>0</w:t>
                             </w:r>
                           </w:p>
                           <w:p>
@@ -4443,7 +4597,7 @@
                                 <w:sz w:val="16"/>
                                 <w:szCs w:val="16"/>
                               </w:rPr>
-                              <w:t>. stake valence,</w:t>
+                              <w:t>. bounty hunter?</w:t>
                             </w:r>
                             <w:r>
                               <w:rPr>
@@ -4458,7 +4612,7 @@
                                 <w:szCs w:val="16"/>
                               </w:rPr>
                               <w:tab/>
-                              <w:t>high(url is good), low(url is bad)</w:t>
+                              <w:t>high(yes) low(no)</w:t>
                             </w:r>
                           </w:p>
                           <w:p>
@@ -4473,7 +4627,15 @@
                                 <w:sz w:val="16"/>
                                 <w:szCs w:val="16"/>
                               </w:rPr>
-                              <w:t>. 00, account type</w:t>
+                              <w:t>. connected to Ethereum?</w:t>
+                            </w:r>
+                            <w:r>
+                              <w:rPr>
+                                <w:sz w:val="16"/>
+                                <w:szCs w:val="16"/>
+                              </w:rPr>
+                              <w:tab/>
+                              <w:t>high(yes) low(no)</w:t>
                             </w:r>
                           </w:p>
                           <w:p>
@@ -4541,7 +4703,7 @@
           </mc:Choice>
           <mc:Fallback>
             <w:pict>
-              <v:shape w14:anchorId="3DA2725C" id="Text Box 11" o:spid="_x0000_s1040" type="#_x0000_t202" style="position:absolute;margin-left:61.8pt;margin-top:-23.35pt;width:287.5pt;height:109.95pt;z-index:251661312;visibility:visible;mso-wrap-style:square;mso-width-percent:0;mso-wrap-distance-left:9pt;mso-wrap-distance-top:0;mso-wrap-distance-right:9pt;mso-wrap-distance-bottom:0;mso-position-horizontal:absolute;mso-position-horizontal-relative:text;mso-position-vertical:absolute;mso-position-vertical-relative:text;mso-width-percent:0;mso-width-relative:margin;v-text-anchor:top" o:gfxdata="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" filled="f" stroked="f" strokeweight=".5pt">
+              <v:shape w14:anchorId="3DA2725C" id="Text Box 11" o:spid="_x0000_s1039" type="#_x0000_t202" style="position:absolute;margin-left:61.8pt;margin-top:-23.35pt;width:287.5pt;height:109.95pt;z-index:251660288;visibility:visible;mso-wrap-style:square;mso-width-percent:0;mso-wrap-distance-left:9pt;mso-wrap-distance-top:0;mso-wrap-distance-right:9pt;mso-wrap-distance-bottom:0;mso-position-horizontal:absolute;mso-position-horizontal-relative:text;mso-position-vertical:absolute;mso-position-vertical-relative:text;mso-width-percent:0;mso-width-relative:margin;v-text-anchor:top" o:gfxdata="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" filled="f" stroked="f" strokeweight=".5pt">
                 <v:textbox>
                   <w:txbxContent>
                     <w:p>
@@ -4575,7 +4737,7 @@
                           <w:sz w:val="16"/>
                           <w:szCs w:val="16"/>
                         </w:rPr>
-                        <w:t>. bounty hunter?,</w:t>
+                        <w:t>. account type</w:t>
                       </w:r>
                       <w:r>
                         <w:rPr>
@@ -4590,7 +4752,15 @@
                           <w:szCs w:val="16"/>
                         </w:rPr>
                         <w:tab/>
-                        <w:t>high(yes) low(no)</w:t>
+                        <w:t>0</w:t>
+                      </w:r>
+                      <w:r>
+                        <w:rPr>
+                          <w:sz w:val="16"/>
+                          <w:szCs w:val="16"/>
+                        </w:rPr>
+                        <w:tab/>
+                        <w:t>ACCOUNT</w:t>
                       </w:r>
                     </w:p>
                     <w:p>
@@ -4605,7 +4775,7 @@
                           <w:sz w:val="16"/>
                           <w:szCs w:val="16"/>
                         </w:rPr>
-                        <w:t>. connected to Ethereum?,</w:t>
+                        <w:t>. account type</w:t>
                       </w:r>
                       <w:r>
                         <w:rPr>
@@ -4613,7 +4783,14 @@
                           <w:szCs w:val="16"/>
                         </w:rPr>
                         <w:tab/>
-                        <w:t>high(yes) low(no)</w:t>
+                      </w:r>
+                      <w:r>
+                        <w:rPr>
+                          <w:sz w:val="16"/>
+                          <w:szCs w:val="16"/>
+                        </w:rPr>
+                        <w:tab/>
+                        <w:t>0</w:t>
                       </w:r>
                     </w:p>
                     <w:p>
@@ -4628,7 +4805,7 @@
                           <w:sz w:val="16"/>
                           <w:szCs w:val="16"/>
                         </w:rPr>
-                        <w:t>. stake valence,</w:t>
+                        <w:t>. bounty hunter?</w:t>
                       </w:r>
                       <w:r>
                         <w:rPr>
@@ -4643,7 +4820,7 @@
                           <w:szCs w:val="16"/>
                         </w:rPr>
                         <w:tab/>
-                        <w:t>high(url is good), low(url is bad)</w:t>
+                        <w:t>high(yes) low(no)</w:t>
                       </w:r>
                     </w:p>
                     <w:p>
@@ -4658,7 +4835,15 @@
                           <w:sz w:val="16"/>
                           <w:szCs w:val="16"/>
                         </w:rPr>
-                        <w:t>. 00, account type</w:t>
+                        <w:t>. connected to Ethereum?</w:t>
+                      </w:r>
+                      <w:r>
+                        <w:rPr>
+                          <w:sz w:val="16"/>
+                          <w:szCs w:val="16"/>
+                        </w:rPr>
+                        <w:tab/>
+                        <w:t>high(yes) low(no)</w:t>
                       </w:r>
                     </w:p>
                     <w:p>
@@ -4715,7 +4900,2393 @@
         </mc:AlternateContent>
       </w:r>
     </w:p>
-    <w:p/>
+    <w:p>
+      <w:r>
+        <w:rPr>
+          <w:noProof/>
+        </w:rPr>
+        <mc:AlternateContent>
+          <mc:Choice Requires="wps">
+            <w:drawing>
+              <wp:anchor distT="0" distB="0" distL="114300" distR="114300" simplePos="0" relativeHeight="251659264" behindDoc="0" locked="0" layoutInCell="1" allowOverlap="1" wp14:anchorId="04656C2E" wp14:editId="252EC91E">
+                <wp:simplePos x="0" y="0"/>
+                <wp:positionH relativeFrom="column">
+                  <wp:posOffset>3277772</wp:posOffset>
+                </wp:positionH>
+                <wp:positionV relativeFrom="paragraph">
+                  <wp:posOffset>3963914</wp:posOffset>
+                </wp:positionV>
+                <wp:extent cx="3101340" cy="4881489"/>
+                <wp:effectExtent l="0" t="0" r="0" b="0"/>
+                <wp:wrapNone/>
+                <wp:docPr id="10" name="Text Box 10"/>
+                <wp:cNvGraphicFramePr/>
+                <a:graphic xmlns:a="http://schemas.openxmlformats.org/drawingml/2006/main">
+                  <a:graphicData uri="http://schemas.microsoft.com/office/word/2010/wordprocessingShape">
+                    <wps:wsp>
+                      <wps:cNvSpPr txBox="1"/>
+                      <wps:spPr>
+                        <a:xfrm>
+                          <a:off x="0" y="0"/>
+                          <a:ext cx="3101340" cy="4881489"/>
+                        </a:xfrm>
+                        <a:prstGeom prst="rect">
+                          <a:avLst/>
+                        </a:prstGeom>
+                        <a:noFill/>
+                        <a:ln w="6350">
+                          <a:noFill/>
+                        </a:ln>
+                      </wps:spPr>
+                      <wps:txbx>
+                        <w:txbxContent>
+                          <w:p>
+                            <w:pPr>
+                              <w:rPr>
+                                <w:b/>
+                                <w:bCs/>
+                                <w:sz w:val="16"/>
+                                <w:szCs w:val="16"/>
+                              </w:rPr>
+                            </w:pPr>
+                            <w:r>
+                              <w:rPr>
+                                <w:b/>
+                                <w:bCs/>
+                                <w:sz w:val="16"/>
+                                <w:szCs w:val="16"/>
+                              </w:rPr>
+                              <w:t>Settle</w:t>
+                            </w:r>
+                            <w:r>
+                              <w:rPr>
+                                <w:b/>
+                                <w:bCs/>
+                                <w:sz w:val="16"/>
+                                <w:szCs w:val="16"/>
+                              </w:rPr>
+                              <w:t>Entity()</w:t>
+                            </w:r>
+                          </w:p>
+                          <w:p>
+                            <w:pPr>
+                              <w:rPr>
+                                <w:sz w:val="16"/>
+                                <w:szCs w:val="16"/>
+                              </w:rPr>
+                            </w:pPr>
+                            <w:r>
+                              <w:rPr>
+                                <w:b/>
+                                <w:bCs/>
+                                <w:sz w:val="16"/>
+                                <w:szCs w:val="16"/>
+                              </w:rPr>
+                              <w:tab/>
+                            </w:r>
+                            <w:r>
+                              <w:rPr>
+                                <w:sz w:val="16"/>
+                                <w:szCs w:val="16"/>
+                              </w:rPr>
+                              <w:t xml:space="preserve">This is a simple instruction that sets the </w:t>
+                            </w:r>
+                            <w:r>
+                              <w:rPr>
+                                <w:sz w:val="16"/>
+                                <w:szCs w:val="16"/>
+                              </w:rPr>
+                              <w:t>settled</w:t>
+                            </w:r>
+                            <w:r>
+                              <w:rPr>
+                                <w:sz w:val="16"/>
+                                <w:szCs w:val="16"/>
+                              </w:rPr>
+                              <w:t xml:space="preserve"> flag to </w:t>
+                            </w:r>
+                            <w:r>
+                              <w:rPr>
+                                <w:sz w:val="16"/>
+                                <w:szCs w:val="16"/>
+                              </w:rPr>
+                              <w:t>high</w:t>
+                            </w:r>
+                            <w:r>
+                              <w:rPr>
+                                <w:sz w:val="16"/>
+                                <w:szCs w:val="16"/>
+                              </w:rPr>
+                              <w:t>, and the valence flag to whatever the determination is.</w:t>
+                            </w:r>
+                          </w:p>
+                          <w:p>
+                            <w:pPr>
+                              <w:rPr>
+                                <w:sz w:val="16"/>
+                                <w:szCs w:val="16"/>
+                              </w:rPr>
+                            </w:pPr>
+                            <w:r>
+                              <w:rPr>
+                                <w:sz w:val="16"/>
+                                <w:szCs w:val="16"/>
+                              </w:rPr>
+                              <w:tab/>
+                              <w:t>The idea here is that this instruction will initiate an async style instruction that kicks off a voting round among BHs.</w:t>
+                            </w:r>
+                            <w:r>
+                              <w:rPr>
+                                <w:sz w:val="16"/>
+                                <w:szCs w:val="16"/>
+                              </w:rPr>
+                              <w:t xml:space="preserve"> During this time the settling flag is high but settled flag is low, and no new stakes can be made, nor can stakes be closed.</w:t>
+                            </w:r>
+                            <w:r>
+                              <w:rPr>
+                                <w:sz w:val="16"/>
+                                <w:szCs w:val="16"/>
+                              </w:rPr>
+                              <w:t xml:space="preserve"> After voting period has ended, these flags are updated</w:t>
+                            </w:r>
+                            <w:r>
+                              <w:rPr>
+                                <w:sz w:val="16"/>
+                                <w:szCs w:val="16"/>
+                              </w:rPr>
+                              <w:t>, settling flag set low, so stakes can be closed out.</w:t>
+                            </w:r>
+                          </w:p>
+                          <w:p>
+                            <w:pPr>
+                              <w:rPr>
+                                <w:sz w:val="16"/>
+                                <w:szCs w:val="16"/>
+                              </w:rPr>
+                            </w:pPr>
+                          </w:p>
+                          <w:p>
+                            <w:pPr>
+                              <w:rPr>
+                                <w:b/>
+                                <w:bCs/>
+                                <w:sz w:val="16"/>
+                                <w:szCs w:val="16"/>
+                              </w:rPr>
+                            </w:pPr>
+                            <w:bookmarkStart w:id="0" w:name="OLE_LINK25"/>
+                            <w:bookmarkStart w:id="1" w:name="OLE_LINK26"/>
+                            <w:bookmarkStart w:id="2" w:name="OLE_LINK27"/>
+                            <w:r>
+                              <w:rPr>
+                                <w:b/>
+                                <w:bCs/>
+                                <w:sz w:val="16"/>
+                                <w:szCs w:val="16"/>
+                              </w:rPr>
+                              <w:t>CloseStake()</w:t>
+                            </w:r>
+                          </w:p>
+                          <w:bookmarkEnd w:id="0"/>
+                          <w:bookmarkEnd w:id="1"/>
+                          <w:bookmarkEnd w:id="2"/>
+                          <w:p>
+                            <w:pPr>
+                              <w:rPr>
+                                <w:sz w:val="16"/>
+                                <w:szCs w:val="16"/>
+                              </w:rPr>
+                            </w:pPr>
+                            <w:r>
+                              <w:rPr>
+                                <w:b/>
+                                <w:bCs/>
+                                <w:sz w:val="16"/>
+                                <w:szCs w:val="16"/>
+                              </w:rPr>
+                              <w:tab/>
+                            </w:r>
+                            <w:r>
+                              <w:rPr>
+                                <w:sz w:val="16"/>
+                                <w:szCs w:val="16"/>
+                              </w:rPr>
+                              <w:t xml:space="preserve">This transfers remaining stake amount back to user account. If </w:t>
+                            </w:r>
+                            <w:r>
+                              <w:rPr>
+                                <w:sz w:val="16"/>
+                                <w:szCs w:val="16"/>
+                              </w:rPr>
+                              <w:t xml:space="preserve">entity </w:t>
+                            </w:r>
+                            <w:r>
+                              <w:rPr>
+                                <w:sz w:val="16"/>
+                                <w:szCs w:val="16"/>
+                              </w:rPr>
+                              <w:t>outcome flag was high, then reward fraction is applied to amount transferred. If low, slash is applied. Total time elapsed is also computed, and yield calculated and applied. Meanwhile, the final stake account in the user’s index of stake accounts replaces this account’s information (this resets the ordering for PDAs). Finally, the lamports in the final account are transferred back to GLOBAL which officially closes the stake account.</w:t>
+                            </w:r>
+                          </w:p>
+                          <w:p>
+                            <w:pPr>
+                              <w:rPr>
+                                <w:sz w:val="16"/>
+                                <w:szCs w:val="16"/>
+                              </w:rPr>
+                            </w:pPr>
+                            <w:r>
+                              <w:rPr>
+                                <w:sz w:val="16"/>
+                                <w:szCs w:val="16"/>
+                              </w:rPr>
+                              <w:tab/>
+                              <w:t>If outcome matches entity valence flag, then user account’s success counter is incremented. Likewise, the opposite for fail counter.</w:t>
+                            </w:r>
+                          </w:p>
+                          <w:p>
+                            <w:pPr>
+                              <w:rPr>
+                                <w:sz w:val="16"/>
+                                <w:szCs w:val="16"/>
+                              </w:rPr>
+                            </w:pPr>
+                            <w:r>
+                              <w:rPr>
+                                <w:sz w:val="16"/>
+                                <w:szCs w:val="16"/>
+                              </w:rPr>
+                              <w:tab/>
+                              <w:t>On the client side, every time an update function is called</w:t>
+                            </w:r>
+                            <w:r>
+                              <w:rPr>
+                                <w:sz w:val="16"/>
+                                <w:szCs w:val="16"/>
+                              </w:rPr>
+                              <w:t xml:space="preserve"> (ie each time stakes are scanned for changes</w:t>
+                            </w:r>
+                            <w:r>
+                              <w:rPr>
+                                <w:sz w:val="16"/>
+                                <w:szCs w:val="16"/>
+                              </w:rPr>
+                              <w:t>, each stake’s associated entity account is checked for the settled flag high. If high, CloseStake is called.</w:t>
+                            </w:r>
+                          </w:p>
+                          <w:p>
+                            <w:pPr>
+                              <w:rPr>
+                                <w:sz w:val="16"/>
+                                <w:szCs w:val="16"/>
+                              </w:rPr>
+                            </w:pPr>
+                          </w:p>
+                          <w:p>
+                            <w:pPr>
+                              <w:rPr>
+                                <w:b/>
+                                <w:bCs/>
+                                <w:sz w:val="16"/>
+                                <w:szCs w:val="16"/>
+                              </w:rPr>
+                            </w:pPr>
+                            <w:r>
+                              <w:rPr>
+                                <w:b/>
+                                <w:bCs/>
+                                <w:sz w:val="16"/>
+                                <w:szCs w:val="16"/>
+                              </w:rPr>
+                              <w:t>IdHunter()</w:t>
+                            </w:r>
+                          </w:p>
+                          <w:p>
+                            <w:pPr>
+                              <w:rPr>
+                                <w:sz w:val="16"/>
+                                <w:szCs w:val="16"/>
+                              </w:rPr>
+                            </w:pPr>
+                            <w:r>
+                              <w:rPr>
+                                <w:b/>
+                                <w:bCs/>
+                                <w:sz w:val="16"/>
+                                <w:szCs w:val="16"/>
+                              </w:rPr>
+                              <w:tab/>
+                            </w:r>
+                            <w:r>
+                              <w:rPr>
+                                <w:sz w:val="16"/>
+                                <w:szCs w:val="16"/>
+                              </w:rPr>
+                              <w:t>This function declares a user account a bounty hunter or not. Only the Interlock Network server will have ability to call this function, after 1) BH signs up/registers through splash page, or 2) BH loses reputation or reason to remain a BH.</w:t>
+                            </w:r>
+                          </w:p>
+                        </w:txbxContent>
+                      </wps:txbx>
+                      <wps:bodyPr rot="0" spcFirstLastPara="0" vertOverflow="overflow" horzOverflow="overflow" vert="horz" wrap="square" lIns="91440" tIns="45720" rIns="91440" bIns="45720" numCol="1" spcCol="0" rtlCol="0" fromWordArt="0" anchor="t" anchorCtr="0" forceAA="0" compatLnSpc="1">
+                        <a:prstTxWarp prst="textNoShape">
+                          <a:avLst/>
+                        </a:prstTxWarp>
+                        <a:noAutofit/>
+                      </wps:bodyPr>
+                    </wps:wsp>
+                  </a:graphicData>
+                </a:graphic>
+                <wp14:sizeRelH relativeFrom="margin">
+                  <wp14:pctWidth>0</wp14:pctWidth>
+                </wp14:sizeRelH>
+                <wp14:sizeRelV relativeFrom="margin">
+                  <wp14:pctHeight>0</wp14:pctHeight>
+                </wp14:sizeRelV>
+              </wp:anchor>
+            </w:drawing>
+          </mc:Choice>
+          <mc:Fallback>
+            <w:pict>
+              <v:shape w14:anchorId="04656C2E" id="Text Box 10" o:spid="_x0000_s1040" type="#_x0000_t202" style="position:absolute;margin-left:258.1pt;margin-top:312.1pt;width:244.2pt;height:384.35pt;z-index:251659264;visibility:visible;mso-wrap-style:square;mso-width-percent:0;mso-height-percent:0;mso-wrap-distance-left:9pt;mso-wrap-distance-top:0;mso-wrap-distance-right:9pt;mso-wrap-distance-bottom:0;mso-position-horizontal:absolute;mso-position-horizontal-relative:text;mso-position-vertical:absolute;mso-position-vertical-relative:text;mso-width-percent:0;mso-height-percent:0;mso-width-relative:margin;mso-height-relative:margin;v-text-anchor:top" o:gfxdata="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" filled="f" stroked="f" strokeweight=".5pt">
+                <v:textbox>
+                  <w:txbxContent>
+                    <w:p>
+                      <w:pPr>
+                        <w:rPr>
+                          <w:b/>
+                          <w:bCs/>
+                          <w:sz w:val="16"/>
+                          <w:szCs w:val="16"/>
+                        </w:rPr>
+                      </w:pPr>
+                      <w:r>
+                        <w:rPr>
+                          <w:b/>
+                          <w:bCs/>
+                          <w:sz w:val="16"/>
+                          <w:szCs w:val="16"/>
+                        </w:rPr>
+                        <w:t>Settle</w:t>
+                      </w:r>
+                      <w:r>
+                        <w:rPr>
+                          <w:b/>
+                          <w:bCs/>
+                          <w:sz w:val="16"/>
+                          <w:szCs w:val="16"/>
+                        </w:rPr>
+                        <w:t>Entity()</w:t>
+                      </w:r>
+                    </w:p>
+                    <w:p>
+                      <w:pPr>
+                        <w:rPr>
+                          <w:sz w:val="16"/>
+                          <w:szCs w:val="16"/>
+                        </w:rPr>
+                      </w:pPr>
+                      <w:r>
+                        <w:rPr>
+                          <w:b/>
+                          <w:bCs/>
+                          <w:sz w:val="16"/>
+                          <w:szCs w:val="16"/>
+                        </w:rPr>
+                        <w:tab/>
+                      </w:r>
+                      <w:r>
+                        <w:rPr>
+                          <w:sz w:val="16"/>
+                          <w:szCs w:val="16"/>
+                        </w:rPr>
+                        <w:t xml:space="preserve">This is a simple instruction that sets the </w:t>
+                      </w:r>
+                      <w:r>
+                        <w:rPr>
+                          <w:sz w:val="16"/>
+                          <w:szCs w:val="16"/>
+                        </w:rPr>
+                        <w:t>settled</w:t>
+                      </w:r>
+                      <w:r>
+                        <w:rPr>
+                          <w:sz w:val="16"/>
+                          <w:szCs w:val="16"/>
+                        </w:rPr>
+                        <w:t xml:space="preserve"> flag to </w:t>
+                      </w:r>
+                      <w:r>
+                        <w:rPr>
+                          <w:sz w:val="16"/>
+                          <w:szCs w:val="16"/>
+                        </w:rPr>
+                        <w:t>high</w:t>
+                      </w:r>
+                      <w:r>
+                        <w:rPr>
+                          <w:sz w:val="16"/>
+                          <w:szCs w:val="16"/>
+                        </w:rPr>
+                        <w:t>, and the valence flag to whatever the determination is.</w:t>
+                      </w:r>
+                    </w:p>
+                    <w:p>
+                      <w:pPr>
+                        <w:rPr>
+                          <w:sz w:val="16"/>
+                          <w:szCs w:val="16"/>
+                        </w:rPr>
+                      </w:pPr>
+                      <w:r>
+                        <w:rPr>
+                          <w:sz w:val="16"/>
+                          <w:szCs w:val="16"/>
+                        </w:rPr>
+                        <w:tab/>
+                        <w:t>The idea here is that this instruction will initiate an async style instruction that kicks off a voting round among BHs.</w:t>
+                      </w:r>
+                      <w:r>
+                        <w:rPr>
+                          <w:sz w:val="16"/>
+                          <w:szCs w:val="16"/>
+                        </w:rPr>
+                        <w:t xml:space="preserve"> During this time the settling flag is high but settled flag is low, and no new stakes can be made, nor can stakes be closed.</w:t>
+                      </w:r>
+                      <w:r>
+                        <w:rPr>
+                          <w:sz w:val="16"/>
+                          <w:szCs w:val="16"/>
+                        </w:rPr>
+                        <w:t xml:space="preserve"> After voting period has ended, these flags are updated</w:t>
+                      </w:r>
+                      <w:r>
+                        <w:rPr>
+                          <w:sz w:val="16"/>
+                          <w:szCs w:val="16"/>
+                        </w:rPr>
+                        <w:t>, settling flag set low, so stakes can be closed out.</w:t>
+                      </w:r>
+                    </w:p>
+                    <w:p>
+                      <w:pPr>
+                        <w:rPr>
+                          <w:sz w:val="16"/>
+                          <w:szCs w:val="16"/>
+                        </w:rPr>
+                      </w:pPr>
+                    </w:p>
+                    <w:p>
+                      <w:pPr>
+                        <w:rPr>
+                          <w:b/>
+                          <w:bCs/>
+                          <w:sz w:val="16"/>
+                          <w:szCs w:val="16"/>
+                        </w:rPr>
+                      </w:pPr>
+                      <w:bookmarkStart w:id="3" w:name="OLE_LINK25"/>
+                      <w:bookmarkStart w:id="4" w:name="OLE_LINK26"/>
+                      <w:bookmarkStart w:id="5" w:name="OLE_LINK27"/>
+                      <w:r>
+                        <w:rPr>
+                          <w:b/>
+                          <w:bCs/>
+                          <w:sz w:val="16"/>
+                          <w:szCs w:val="16"/>
+                        </w:rPr>
+                        <w:t>CloseStake()</w:t>
+                      </w:r>
+                    </w:p>
+                    <w:bookmarkEnd w:id="3"/>
+                    <w:bookmarkEnd w:id="4"/>
+                    <w:bookmarkEnd w:id="5"/>
+                    <w:p>
+                      <w:pPr>
+                        <w:rPr>
+                          <w:sz w:val="16"/>
+                          <w:szCs w:val="16"/>
+                        </w:rPr>
+                      </w:pPr>
+                      <w:r>
+                        <w:rPr>
+                          <w:b/>
+                          <w:bCs/>
+                          <w:sz w:val="16"/>
+                          <w:szCs w:val="16"/>
+                        </w:rPr>
+                        <w:tab/>
+                      </w:r>
+                      <w:r>
+                        <w:rPr>
+                          <w:sz w:val="16"/>
+                          <w:szCs w:val="16"/>
+                        </w:rPr>
+                        <w:t xml:space="preserve">This transfers remaining stake amount back to user account. If </w:t>
+                      </w:r>
+                      <w:r>
+                        <w:rPr>
+                          <w:sz w:val="16"/>
+                          <w:szCs w:val="16"/>
+                        </w:rPr>
+                        <w:t xml:space="preserve">entity </w:t>
+                      </w:r>
+                      <w:r>
+                        <w:rPr>
+                          <w:sz w:val="16"/>
+                          <w:szCs w:val="16"/>
+                        </w:rPr>
+                        <w:t>outcome flag was high, then reward fraction is applied to amount transferred. If low, slash is applied. Total time elapsed is also computed, and yield calculated and applied. Meanwhile, the final stake account in the user’s index of stake accounts replaces this account’s information (this resets the ordering for PDAs). Finally, the lamports in the final account are transferred back to GLOBAL which officially closes the stake account.</w:t>
+                      </w:r>
+                    </w:p>
+                    <w:p>
+                      <w:pPr>
+                        <w:rPr>
+                          <w:sz w:val="16"/>
+                          <w:szCs w:val="16"/>
+                        </w:rPr>
+                      </w:pPr>
+                      <w:r>
+                        <w:rPr>
+                          <w:sz w:val="16"/>
+                          <w:szCs w:val="16"/>
+                        </w:rPr>
+                        <w:tab/>
+                        <w:t>If outcome matches entity valence flag, then user account’s success counter is incremented. Likewise, the opposite for fail counter.</w:t>
+                      </w:r>
+                    </w:p>
+                    <w:p>
+                      <w:pPr>
+                        <w:rPr>
+                          <w:sz w:val="16"/>
+                          <w:szCs w:val="16"/>
+                        </w:rPr>
+                      </w:pPr>
+                      <w:r>
+                        <w:rPr>
+                          <w:sz w:val="16"/>
+                          <w:szCs w:val="16"/>
+                        </w:rPr>
+                        <w:tab/>
+                        <w:t>On the client side, every time an update function is called</w:t>
+                      </w:r>
+                      <w:r>
+                        <w:rPr>
+                          <w:sz w:val="16"/>
+                          <w:szCs w:val="16"/>
+                        </w:rPr>
+                        <w:t xml:space="preserve"> (ie each time stakes are scanned for changes</w:t>
+                      </w:r>
+                      <w:r>
+                        <w:rPr>
+                          <w:sz w:val="16"/>
+                          <w:szCs w:val="16"/>
+                        </w:rPr>
+                        <w:t>, each stake’s associated entity account is checked for the settled flag high. If high, CloseStake is called.</w:t>
+                      </w:r>
+                    </w:p>
+                    <w:p>
+                      <w:pPr>
+                        <w:rPr>
+                          <w:sz w:val="16"/>
+                          <w:szCs w:val="16"/>
+                        </w:rPr>
+                      </w:pPr>
+                    </w:p>
+                    <w:p>
+                      <w:pPr>
+                        <w:rPr>
+                          <w:b/>
+                          <w:bCs/>
+                          <w:sz w:val="16"/>
+                          <w:szCs w:val="16"/>
+                        </w:rPr>
+                      </w:pPr>
+                      <w:r>
+                        <w:rPr>
+                          <w:b/>
+                          <w:bCs/>
+                          <w:sz w:val="16"/>
+                          <w:szCs w:val="16"/>
+                        </w:rPr>
+                        <w:t>IdHunter()</w:t>
+                      </w:r>
+                    </w:p>
+                    <w:p>
+                      <w:pPr>
+                        <w:rPr>
+                          <w:sz w:val="16"/>
+                          <w:szCs w:val="16"/>
+                        </w:rPr>
+                      </w:pPr>
+                      <w:r>
+                        <w:rPr>
+                          <w:b/>
+                          <w:bCs/>
+                          <w:sz w:val="16"/>
+                          <w:szCs w:val="16"/>
+                        </w:rPr>
+                        <w:tab/>
+                      </w:r>
+                      <w:r>
+                        <w:rPr>
+                          <w:sz w:val="16"/>
+                          <w:szCs w:val="16"/>
+                        </w:rPr>
+                        <w:t>This function declares a user account a bounty hunter or not. Only the Interlock Network server will have ability to call this function, after 1) BH signs up/registers through splash page, or 2) BH loses reputation or reason to remain a BH.</w:t>
+                      </w:r>
+                    </w:p>
+                  </w:txbxContent>
+                </v:textbox>
+              </v:shape>
+            </w:pict>
+          </mc:Fallback>
+        </mc:AlternateContent>
+      </w:r>
+      <w:r>
+        <w:br w:type="page"/>
+      </w:r>
+    </w:p>
+    <w:p>
+      <w:r>
+        <w:rPr>
+          <w:noProof/>
+        </w:rPr>
+        <w:lastRenderedPageBreak/>
+        <mc:AlternateContent>
+          <mc:Choice Requires="wpg">
+            <w:drawing>
+              <wp:anchor distT="0" distB="0" distL="114300" distR="114300" simplePos="0" relativeHeight="251687936" behindDoc="0" locked="0" layoutInCell="1" allowOverlap="1" wp14:anchorId="3E85E67F" wp14:editId="50950390">
+                <wp:simplePos x="0" y="0"/>
+                <wp:positionH relativeFrom="column">
+                  <wp:posOffset>5012445</wp:posOffset>
+                </wp:positionH>
+                <wp:positionV relativeFrom="paragraph">
+                  <wp:posOffset>1558974</wp:posOffset>
+                </wp:positionV>
+                <wp:extent cx="1139190" cy="893299"/>
+                <wp:effectExtent l="0" t="0" r="0" b="8890"/>
+                <wp:wrapNone/>
+                <wp:docPr id="34" name="Group 34"/>
+                <wp:cNvGraphicFramePr/>
+                <a:graphic xmlns:a="http://schemas.openxmlformats.org/drawingml/2006/main">
+                  <a:graphicData uri="http://schemas.microsoft.com/office/word/2010/wordprocessingGroup">
+                    <wpg:wgp>
+                      <wpg:cNvGrpSpPr/>
+                      <wpg:grpSpPr>
+                        <a:xfrm>
+                          <a:off x="0" y="0"/>
+                          <a:ext cx="1139190" cy="893299"/>
+                          <a:chOff x="0" y="0"/>
+                          <a:chExt cx="1139190" cy="422031"/>
+                        </a:xfrm>
+                      </wpg:grpSpPr>
+                      <wps:wsp>
+                        <wps:cNvPr id="35" name="Rectangle 35"/>
+                        <wps:cNvSpPr/>
+                        <wps:spPr>
+                          <a:xfrm>
+                            <a:off x="0" y="0"/>
+                            <a:ext cx="987721" cy="422031"/>
+                          </a:xfrm>
+                          <a:prstGeom prst="rect">
+                            <a:avLst/>
+                          </a:prstGeom>
+                          <a:solidFill>
+                            <a:srgbClr val="7030A0">
+                              <a:alpha val="43428"/>
+                            </a:srgbClr>
+                          </a:solidFill>
+                          <a:ln>
+                            <a:solidFill>
+                              <a:schemeClr val="tx1"/>
+                            </a:solidFill>
+                          </a:ln>
+                        </wps:spPr>
+                        <wps:style>
+                          <a:lnRef idx="2">
+                            <a:schemeClr val="accent1">
+                              <a:shade val="50000"/>
+                            </a:schemeClr>
+                          </a:lnRef>
+                          <a:fillRef idx="1">
+                            <a:schemeClr val="accent1"/>
+                          </a:fillRef>
+                          <a:effectRef idx="0">
+                            <a:schemeClr val="accent1"/>
+                          </a:effectRef>
+                          <a:fontRef idx="minor">
+                            <a:schemeClr val="lt1"/>
+                          </a:fontRef>
+                        </wps:style>
+                        <wps:bodyPr rot="0" spcFirstLastPara="0" vertOverflow="overflow" horzOverflow="overflow" vert="horz" wrap="square" lIns="91440" tIns="45720" rIns="91440" bIns="45720" numCol="1" spcCol="0" rtlCol="0" fromWordArt="0" anchor="ctr" anchorCtr="0" forceAA="0" compatLnSpc="1">
+                          <a:prstTxWarp prst="textNoShape">
+                            <a:avLst/>
+                          </a:prstTxWarp>
+                          <a:noAutofit/>
+                        </wps:bodyPr>
+                      </wps:wsp>
+                      <wps:wsp>
+                        <wps:cNvPr id="36" name="Text Box 36"/>
+                        <wps:cNvSpPr txBox="1"/>
+                        <wps:spPr>
+                          <a:xfrm>
+                            <a:off x="0" y="0"/>
+                            <a:ext cx="1139190" cy="330591"/>
+                          </a:xfrm>
+                          <a:prstGeom prst="rect">
+                            <a:avLst/>
+                          </a:prstGeom>
+                          <a:noFill/>
+                          <a:ln w="6350">
+                            <a:noFill/>
+                          </a:ln>
+                        </wps:spPr>
+                        <wps:txbx>
+                          <w:txbxContent>
+                            <w:p>
+                              <w:pPr>
+                                <w:rPr>
+                                  <w:b/>
+                                  <w:bCs/>
+                                  <w:sz w:val="16"/>
+                                  <w:szCs w:val="16"/>
+                                </w:rPr>
+                              </w:pPr>
+                              <w:r>
+                                <w:rPr>
+                                  <w:b/>
+                                  <w:bCs/>
+                                  <w:sz w:val="16"/>
+                                  <w:szCs w:val="16"/>
+                                </w:rPr>
+                                <w:t>ENTITY</w:t>
+                              </w:r>
+                            </w:p>
+                            <w:p>
+                              <w:pPr>
+                                <w:rPr>
+                                  <w:b/>
+                                  <w:bCs/>
+                                  <w:sz w:val="16"/>
+                                  <w:szCs w:val="16"/>
+                                </w:rPr>
+                              </w:pPr>
+                              <w:r>
+                                <w:rPr>
+                                  <w:b/>
+                                  <w:bCs/>
+                                  <w:sz w:val="16"/>
+                                  <w:szCs w:val="16"/>
+                                </w:rPr>
+                                <w:t>balance = 0</w:t>
+                              </w:r>
+                            </w:p>
+                            <w:p>
+                              <w:pPr>
+                                <w:rPr>
+                                  <w:b/>
+                                  <w:bCs/>
+                                  <w:sz w:val="16"/>
+                                  <w:szCs w:val="16"/>
+                                </w:rPr>
+                              </w:pPr>
+                              <w:r>
+                                <w:rPr>
+                                  <w:b/>
+                                  <w:bCs/>
+                                  <w:sz w:val="16"/>
+                                  <w:szCs w:val="16"/>
+                                </w:rPr>
+                                <w:t>stake</w:t>
+                              </w:r>
+                              <w:r>
+                                <w:rPr>
+                                  <w:b/>
+                                  <w:bCs/>
+                                  <w:sz w:val="16"/>
+                                  <w:szCs w:val="16"/>
+                                </w:rPr>
+                                <w:t>rs++</w:t>
+                              </w:r>
+                            </w:p>
+                            <w:p>
+                              <w:pPr>
+                                <w:rPr>
+                                  <w:b/>
+                                  <w:bCs/>
+                                  <w:sz w:val="16"/>
+                                  <w:szCs w:val="16"/>
+                                </w:rPr>
+                              </w:pPr>
+                              <w:r>
+                                <w:rPr>
+                                  <w:b/>
+                                  <w:bCs/>
+                                  <w:sz w:val="16"/>
+                                  <w:szCs w:val="16"/>
+                                </w:rPr>
+                                <w:t>stakepos += s</w:t>
+                              </w:r>
+                            </w:p>
+                          </w:txbxContent>
+                        </wps:txbx>
+                        <wps:bodyPr rot="0" spcFirstLastPara="0" vertOverflow="overflow" horzOverflow="overflow" vert="horz" wrap="square" lIns="91440" tIns="45720" rIns="91440" bIns="45720" numCol="1" spcCol="0" rtlCol="0" fromWordArt="0" anchor="t" anchorCtr="0" forceAA="0" compatLnSpc="1">
+                          <a:prstTxWarp prst="textNoShape">
+                            <a:avLst/>
+                          </a:prstTxWarp>
+                          <a:noAutofit/>
+                        </wps:bodyPr>
+                      </wps:wsp>
+                    </wpg:wgp>
+                  </a:graphicData>
+                </a:graphic>
+                <wp14:sizeRelV relativeFrom="margin">
+                  <wp14:pctHeight>0</wp14:pctHeight>
+                </wp14:sizeRelV>
+              </wp:anchor>
+            </w:drawing>
+          </mc:Choice>
+          <mc:Fallback>
+            <w:pict>
+              <v:group w14:anchorId="3E85E67F" id="Group 34" o:spid="_x0000_s1041" style="position:absolute;margin-left:394.7pt;margin-top:122.75pt;width:89.7pt;height:70.35pt;z-index:251687936;mso-height-relative:margin" coordsize="11391,4220" o:gfxdata="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">
+                <v:rect id="Rectangle 35" o:spid="_x0000_s1042" style="position:absolute;width:9877;height:4220;visibility:visible;mso-wrap-style:square;v-text-anchor:middle" o:gfxdata="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" fillcolor="#7030a0" strokecolor="black [3213]" strokeweight="1pt">
+                  <v:fill opacity="28527f"/>
+                </v:rect>
+                <v:shape id="Text Box 36" o:spid="_x0000_s1043" type="#_x0000_t202" style="position:absolute;width:11391;height:3305;visibility:visible;mso-wrap-style:square;v-text-anchor:top" o:gfxdata="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" filled="f" stroked="f" strokeweight=".5pt">
+                  <v:textbox>
+                    <w:txbxContent>
+                      <w:p>
+                        <w:pPr>
+                          <w:rPr>
+                            <w:b/>
+                            <w:bCs/>
+                            <w:sz w:val="16"/>
+                            <w:szCs w:val="16"/>
+                          </w:rPr>
+                        </w:pPr>
+                        <w:r>
+                          <w:rPr>
+                            <w:b/>
+                            <w:bCs/>
+                            <w:sz w:val="16"/>
+                            <w:szCs w:val="16"/>
+                          </w:rPr>
+                          <w:t>ENTITY</w:t>
+                        </w:r>
+                      </w:p>
+                      <w:p>
+                        <w:pPr>
+                          <w:rPr>
+                            <w:b/>
+                            <w:bCs/>
+                            <w:sz w:val="16"/>
+                            <w:szCs w:val="16"/>
+                          </w:rPr>
+                        </w:pPr>
+                        <w:r>
+                          <w:rPr>
+                            <w:b/>
+                            <w:bCs/>
+                            <w:sz w:val="16"/>
+                            <w:szCs w:val="16"/>
+                          </w:rPr>
+                          <w:t>balance = 0</w:t>
+                        </w:r>
+                      </w:p>
+                      <w:p>
+                        <w:pPr>
+                          <w:rPr>
+                            <w:b/>
+                            <w:bCs/>
+                            <w:sz w:val="16"/>
+                            <w:szCs w:val="16"/>
+                          </w:rPr>
+                        </w:pPr>
+                        <w:r>
+                          <w:rPr>
+                            <w:b/>
+                            <w:bCs/>
+                            <w:sz w:val="16"/>
+                            <w:szCs w:val="16"/>
+                          </w:rPr>
+                          <w:t>stake</w:t>
+                        </w:r>
+                        <w:r>
+                          <w:rPr>
+                            <w:b/>
+                            <w:bCs/>
+                            <w:sz w:val="16"/>
+                            <w:szCs w:val="16"/>
+                          </w:rPr>
+                          <w:t>rs++</w:t>
+                        </w:r>
+                      </w:p>
+                      <w:p>
+                        <w:pPr>
+                          <w:rPr>
+                            <w:b/>
+                            <w:bCs/>
+                            <w:sz w:val="16"/>
+                            <w:szCs w:val="16"/>
+                          </w:rPr>
+                        </w:pPr>
+                        <w:r>
+                          <w:rPr>
+                            <w:b/>
+                            <w:bCs/>
+                            <w:sz w:val="16"/>
+                            <w:szCs w:val="16"/>
+                          </w:rPr>
+                          <w:t>stakepos += s</w:t>
+                        </w:r>
+                      </w:p>
+                    </w:txbxContent>
+                  </v:textbox>
+                </v:shape>
+              </v:group>
+            </w:pict>
+          </mc:Fallback>
+        </mc:AlternateContent>
+      </w:r>
+      <w:r>
+        <w:rPr>
+          <w:noProof/>
+        </w:rPr>
+        <mc:AlternateContent>
+          <mc:Choice Requires="wps">
+            <w:drawing>
+              <wp:anchor distT="0" distB="0" distL="114300" distR="114300" simplePos="0" relativeHeight="251685888" behindDoc="0" locked="0" layoutInCell="1" allowOverlap="1" wp14:anchorId="5BBC78C5" wp14:editId="63B14332">
+                <wp:simplePos x="0" y="0"/>
+                <wp:positionH relativeFrom="column">
+                  <wp:posOffset>2121681</wp:posOffset>
+                </wp:positionH>
+                <wp:positionV relativeFrom="paragraph">
+                  <wp:posOffset>728980</wp:posOffset>
+                </wp:positionV>
+                <wp:extent cx="1793630" cy="309489"/>
+                <wp:effectExtent l="0" t="0" r="0" b="0"/>
+                <wp:wrapNone/>
+                <wp:docPr id="33" name="Text Box 33"/>
+                <wp:cNvGraphicFramePr/>
+                <a:graphic xmlns:a="http://schemas.openxmlformats.org/drawingml/2006/main">
+                  <a:graphicData uri="http://schemas.microsoft.com/office/word/2010/wordprocessingShape">
+                    <wps:wsp>
+                      <wps:cNvSpPr txBox="1"/>
+                      <wps:spPr>
+                        <a:xfrm>
+                          <a:off x="0" y="0"/>
+                          <a:ext cx="1793630" cy="309489"/>
+                        </a:xfrm>
+                        <a:prstGeom prst="rect">
+                          <a:avLst/>
+                        </a:prstGeom>
+                        <a:noFill/>
+                        <a:ln w="6350">
+                          <a:noFill/>
+                        </a:ln>
+                      </wps:spPr>
+                      <wps:txbx>
+                        <w:txbxContent>
+                          <w:p>
+                            <w:pPr>
+                              <w:rPr>
+                                <w:sz w:val="16"/>
+                                <w:szCs w:val="16"/>
+                              </w:rPr>
+                            </w:pPr>
+                            <w:r>
+                              <w:rPr>
+                                <w:sz w:val="16"/>
+                                <w:szCs w:val="16"/>
+                              </w:rPr>
+                              <w:t>Transfer = s</w:t>
+                            </w:r>
+                          </w:p>
+                          <w:p>
+                            <w:pPr>
+                              <w:rPr>
+                                <w:sz w:val="16"/>
+                                <w:szCs w:val="16"/>
+                              </w:rPr>
+                            </w:pPr>
+                          </w:p>
+                          <w:p>
+                            <w:pPr>
+                              <w:rPr>
+                                <w:sz w:val="16"/>
+                                <w:szCs w:val="16"/>
+                              </w:rPr>
+                            </w:pPr>
+                          </w:p>
+                        </w:txbxContent>
+                      </wps:txbx>
+                      <wps:bodyPr rot="0" spcFirstLastPara="0" vertOverflow="overflow" horzOverflow="overflow" vert="horz" wrap="square" lIns="91440" tIns="45720" rIns="91440" bIns="45720" numCol="1" spcCol="0" rtlCol="0" fromWordArt="0" anchor="t" anchorCtr="0" forceAA="0" compatLnSpc="1">
+                        <a:prstTxWarp prst="textNoShape">
+                          <a:avLst/>
+                        </a:prstTxWarp>
+                        <a:noAutofit/>
+                      </wps:bodyPr>
+                    </wps:wsp>
+                  </a:graphicData>
+                </a:graphic>
+                <wp14:sizeRelH relativeFrom="margin">
+                  <wp14:pctWidth>0</wp14:pctWidth>
+                </wp14:sizeRelH>
+                <wp14:sizeRelV relativeFrom="margin">
+                  <wp14:pctHeight>0</wp14:pctHeight>
+                </wp14:sizeRelV>
+              </wp:anchor>
+            </w:drawing>
+          </mc:Choice>
+          <mc:Fallback>
+            <w:pict>
+              <v:shape w14:anchorId="5BBC78C5" id="Text Box 33" o:spid="_x0000_s1044" type="#_x0000_t202" style="position:absolute;margin-left:167.05pt;margin-top:57.4pt;width:141.25pt;height:24.35pt;z-index:251685888;visibility:visible;mso-wrap-style:square;mso-width-percent:0;mso-height-percent:0;mso-wrap-distance-left:9pt;mso-wrap-distance-top:0;mso-wrap-distance-right:9pt;mso-wrap-distance-bottom:0;mso-position-horizontal:absolute;mso-position-horizontal-relative:text;mso-position-vertical:absolute;mso-position-vertical-relative:text;mso-width-percent:0;mso-height-percent:0;mso-width-relative:margin;mso-height-relative:margin;v-text-anchor:top" o:gfxdata="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" filled="f" stroked="f" strokeweight=".5pt">
+                <v:textbox>
+                  <w:txbxContent>
+                    <w:p>
+                      <w:pPr>
+                        <w:rPr>
+                          <w:sz w:val="16"/>
+                          <w:szCs w:val="16"/>
+                        </w:rPr>
+                      </w:pPr>
+                      <w:r>
+                        <w:rPr>
+                          <w:sz w:val="16"/>
+                          <w:szCs w:val="16"/>
+                        </w:rPr>
+                        <w:t>Transfer = s</w:t>
+                      </w:r>
+                    </w:p>
+                    <w:p>
+                      <w:pPr>
+                        <w:rPr>
+                          <w:sz w:val="16"/>
+                          <w:szCs w:val="16"/>
+                        </w:rPr>
+                      </w:pPr>
+                    </w:p>
+                    <w:p>
+                      <w:pPr>
+                        <w:rPr>
+                          <w:sz w:val="16"/>
+                          <w:szCs w:val="16"/>
+                        </w:rPr>
+                      </w:pPr>
+                    </w:p>
+                  </w:txbxContent>
+                </v:textbox>
+              </v:shape>
+            </w:pict>
+          </mc:Fallback>
+        </mc:AlternateContent>
+      </w:r>
+      <w:r>
+        <w:rPr>
+          <w:noProof/>
+        </w:rPr>
+        <mc:AlternateContent>
+          <mc:Choice Requires="wps">
+            <w:drawing>
+              <wp:anchor distT="0" distB="0" distL="114300" distR="114300" simplePos="0" relativeHeight="251683840" behindDoc="0" locked="0" layoutInCell="1" allowOverlap="1" wp14:anchorId="575365EA" wp14:editId="311152D0">
+                <wp:simplePos x="0" y="0"/>
+                <wp:positionH relativeFrom="column">
+                  <wp:posOffset>2300068</wp:posOffset>
+                </wp:positionH>
+                <wp:positionV relativeFrom="paragraph">
+                  <wp:posOffset>541606</wp:posOffset>
+                </wp:positionV>
+                <wp:extent cx="858129" cy="851096"/>
+                <wp:effectExtent l="25400" t="0" r="18415" b="38100"/>
+                <wp:wrapNone/>
+                <wp:docPr id="32" name="Straight Arrow Connector 32"/>
+                <wp:cNvGraphicFramePr/>
+                <a:graphic xmlns:a="http://schemas.openxmlformats.org/drawingml/2006/main">
+                  <a:graphicData uri="http://schemas.microsoft.com/office/word/2010/wordprocessingShape">
+                    <wps:wsp>
+                      <wps:cNvCnPr/>
+                      <wps:spPr>
+                        <a:xfrm flipH="1">
+                          <a:off x="0" y="0"/>
+                          <a:ext cx="858129" cy="851096"/>
+                        </a:xfrm>
+                        <a:prstGeom prst="straightConnector1">
+                          <a:avLst/>
+                        </a:prstGeom>
+                        <a:ln>
+                          <a:prstDash val="dash"/>
+                          <a:tailEnd type="triangle"/>
+                        </a:ln>
+                      </wps:spPr>
+                      <wps:style>
+                        <a:lnRef idx="1">
+                          <a:schemeClr val="accent1"/>
+                        </a:lnRef>
+                        <a:fillRef idx="0">
+                          <a:schemeClr val="accent1"/>
+                        </a:fillRef>
+                        <a:effectRef idx="0">
+                          <a:schemeClr val="accent1"/>
+                        </a:effectRef>
+                        <a:fontRef idx="minor">
+                          <a:schemeClr val="tx1"/>
+                        </a:fontRef>
+                      </wps:style>
+                      <wps:bodyPr/>
+                    </wps:wsp>
+                  </a:graphicData>
+                </a:graphic>
+              </wp:anchor>
+            </w:drawing>
+          </mc:Choice>
+          <mc:Fallback>
+            <w:pict>
+              <v:shapetype w14:anchorId="2720A7D2" id="_x0000_t32" coordsize="21600,21600" o:spt="32" o:oned="t" path="m,l21600,21600e" filled="f">
+                <v:path arrowok="t" fillok="f" o:connecttype="none"/>
+                <o:lock v:ext="edit" shapetype="t"/>
+              </v:shapetype>
+              <v:shape id="Straight Arrow Connector 32" o:spid="_x0000_s1026" type="#_x0000_t32" style="position:absolute;margin-left:181.1pt;margin-top:42.65pt;width:67.55pt;height:67pt;flip:x;z-index:251683840;visibility:visible;mso-wrap-style:square;mso-wrap-distance-left:9pt;mso-wrap-distance-top:0;mso-wrap-distance-right:9pt;mso-wrap-distance-bottom:0;mso-position-horizontal:absolute;mso-position-horizontal-relative:text;mso-position-vertical:absolute;mso-position-vertical-relative:text" o:gfxdata="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" strokecolor="#4472c4 [3204]" strokeweight=".5pt">
+                <v:stroke dashstyle="dash" endarrow="block" joinstyle="miter"/>
+              </v:shape>
+            </w:pict>
+          </mc:Fallback>
+        </mc:AlternateContent>
+      </w:r>
+      <w:r>
+        <w:rPr>
+          <w:noProof/>
+        </w:rPr>
+        <mc:AlternateContent>
+          <mc:Choice Requires="wpg">
+            <w:drawing>
+              <wp:anchor distT="0" distB="0" distL="114300" distR="114300" simplePos="0" relativeHeight="251680768" behindDoc="0" locked="0" layoutInCell="1" allowOverlap="1" wp14:anchorId="2317FED1" wp14:editId="3822E058">
+                <wp:simplePos x="0" y="0"/>
+                <wp:positionH relativeFrom="column">
+                  <wp:posOffset>3341077</wp:posOffset>
+                </wp:positionH>
+                <wp:positionV relativeFrom="paragraph">
+                  <wp:posOffset>1582614</wp:posOffset>
+                </wp:positionV>
+                <wp:extent cx="1139190" cy="893299"/>
+                <wp:effectExtent l="0" t="0" r="0" b="8890"/>
+                <wp:wrapNone/>
+                <wp:docPr id="28" name="Group 28"/>
+                <wp:cNvGraphicFramePr/>
+                <a:graphic xmlns:a="http://schemas.openxmlformats.org/drawingml/2006/main">
+                  <a:graphicData uri="http://schemas.microsoft.com/office/word/2010/wordprocessingGroup">
+                    <wpg:wgp>
+                      <wpg:cNvGrpSpPr/>
+                      <wpg:grpSpPr>
+                        <a:xfrm>
+                          <a:off x="0" y="0"/>
+                          <a:ext cx="1139190" cy="893299"/>
+                          <a:chOff x="0" y="0"/>
+                          <a:chExt cx="1139190" cy="422031"/>
+                        </a:xfrm>
+                      </wpg:grpSpPr>
+                      <wps:wsp>
+                        <wps:cNvPr id="29" name="Rectangle 29"/>
+                        <wps:cNvSpPr/>
+                        <wps:spPr>
+                          <a:xfrm>
+                            <a:off x="0" y="0"/>
+                            <a:ext cx="987721" cy="422031"/>
+                          </a:xfrm>
+                          <a:prstGeom prst="rect">
+                            <a:avLst/>
+                          </a:prstGeom>
+                          <a:solidFill>
+                            <a:srgbClr val="7030A0">
+                              <a:alpha val="43428"/>
+                            </a:srgbClr>
+                          </a:solidFill>
+                          <a:ln>
+                            <a:solidFill>
+                              <a:schemeClr val="tx1"/>
+                            </a:solidFill>
+                          </a:ln>
+                        </wps:spPr>
+                        <wps:style>
+                          <a:lnRef idx="2">
+                            <a:schemeClr val="accent1">
+                              <a:shade val="50000"/>
+                            </a:schemeClr>
+                          </a:lnRef>
+                          <a:fillRef idx="1">
+                            <a:schemeClr val="accent1"/>
+                          </a:fillRef>
+                          <a:effectRef idx="0">
+                            <a:schemeClr val="accent1"/>
+                          </a:effectRef>
+                          <a:fontRef idx="minor">
+                            <a:schemeClr val="lt1"/>
+                          </a:fontRef>
+                        </wps:style>
+                        <wps:bodyPr rot="0" spcFirstLastPara="0" vertOverflow="overflow" horzOverflow="overflow" vert="horz" wrap="square" lIns="91440" tIns="45720" rIns="91440" bIns="45720" numCol="1" spcCol="0" rtlCol="0" fromWordArt="0" anchor="ctr" anchorCtr="0" forceAA="0" compatLnSpc="1">
+                          <a:prstTxWarp prst="textNoShape">
+                            <a:avLst/>
+                          </a:prstTxWarp>
+                          <a:noAutofit/>
+                        </wps:bodyPr>
+                      </wps:wsp>
+                      <wps:wsp>
+                        <wps:cNvPr id="30" name="Text Box 30"/>
+                        <wps:cNvSpPr txBox="1"/>
+                        <wps:spPr>
+                          <a:xfrm>
+                            <a:off x="0" y="0"/>
+                            <a:ext cx="1139190" cy="330591"/>
+                          </a:xfrm>
+                          <a:prstGeom prst="rect">
+                            <a:avLst/>
+                          </a:prstGeom>
+                          <a:noFill/>
+                          <a:ln w="6350">
+                            <a:noFill/>
+                          </a:ln>
+                        </wps:spPr>
+                        <wps:txbx>
+                          <w:txbxContent>
+                            <w:p>
+                              <w:pPr>
+                                <w:rPr>
+                                  <w:b/>
+                                  <w:bCs/>
+                                  <w:sz w:val="16"/>
+                                  <w:szCs w:val="16"/>
+                                </w:rPr>
+                              </w:pPr>
+                              <w:r>
+                                <w:rPr>
+                                  <w:b/>
+                                  <w:bCs/>
+                                  <w:sz w:val="16"/>
+                                  <w:szCs w:val="16"/>
+                                </w:rPr>
+                                <w:t>ACCOUNT</w:t>
+                              </w:r>
+                            </w:p>
+                            <w:p>
+                              <w:pPr>
+                                <w:rPr>
+                                  <w:b/>
+                                  <w:bCs/>
+                                  <w:sz w:val="16"/>
+                                  <w:szCs w:val="16"/>
+                                </w:rPr>
+                              </w:pPr>
+                              <w:r>
+                                <w:rPr>
+                                  <w:b/>
+                                  <w:bCs/>
+                                  <w:sz w:val="16"/>
+                                  <w:szCs w:val="16"/>
+                                </w:rPr>
+                                <w:t xml:space="preserve">balance = </w:t>
+                              </w:r>
+                              <w:r>
+                                <w:rPr>
+                                  <w:b/>
+                                  <w:bCs/>
+                                  <w:sz w:val="16"/>
+                                  <w:szCs w:val="16"/>
+                                </w:rPr>
+                                <w:t>0</w:t>
+                              </w:r>
+                            </w:p>
+                            <w:p>
+                              <w:pPr>
+                                <w:rPr>
+                                  <w:b/>
+                                  <w:bCs/>
+                                  <w:sz w:val="16"/>
+                                  <w:szCs w:val="16"/>
+                                </w:rPr>
+                              </w:pPr>
+                              <w:r>
+                                <w:rPr>
+                                  <w:b/>
+                                  <w:bCs/>
+                                  <w:sz w:val="16"/>
+                                  <w:szCs w:val="16"/>
+                                </w:rPr>
+                                <w:t>stakes ++</w:t>
+                              </w:r>
+                            </w:p>
+                          </w:txbxContent>
+                        </wps:txbx>
+                        <wps:bodyPr rot="0" spcFirstLastPara="0" vertOverflow="overflow" horzOverflow="overflow" vert="horz" wrap="square" lIns="91440" tIns="45720" rIns="91440" bIns="45720" numCol="1" spcCol="0" rtlCol="0" fromWordArt="0" anchor="t" anchorCtr="0" forceAA="0" compatLnSpc="1">
+                          <a:prstTxWarp prst="textNoShape">
+                            <a:avLst/>
+                          </a:prstTxWarp>
+                          <a:noAutofit/>
+                        </wps:bodyPr>
+                      </wps:wsp>
+                    </wpg:wgp>
+                  </a:graphicData>
+                </a:graphic>
+                <wp14:sizeRelV relativeFrom="margin">
+                  <wp14:pctHeight>0</wp14:pctHeight>
+                </wp14:sizeRelV>
+              </wp:anchor>
+            </w:drawing>
+          </mc:Choice>
+          <mc:Fallback>
+            <w:pict>
+              <v:group w14:anchorId="2317FED1" id="Group 28" o:spid="_x0000_s1045" style="position:absolute;margin-left:263.1pt;margin-top:124.6pt;width:89.7pt;height:70.35pt;z-index:251680768;mso-height-relative:margin" coordsize="11391,4220" o:gfxdata="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">
+                <v:rect id="Rectangle 29" o:spid="_x0000_s1046" style="position:absolute;width:9877;height:4220;visibility:visible;mso-wrap-style:square;v-text-anchor:middle" o:gfxdata="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" fillcolor="#7030a0" strokecolor="black [3213]" strokeweight="1pt">
+                  <v:fill opacity="28527f"/>
+                </v:rect>
+                <v:shape id="Text Box 30" o:spid="_x0000_s1047" type="#_x0000_t202" style="position:absolute;width:11391;height:3305;visibility:visible;mso-wrap-style:square;v-text-anchor:top" o:gfxdata="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" filled="f" stroked="f" strokeweight=".5pt">
+                  <v:textbox>
+                    <w:txbxContent>
+                      <w:p>
+                        <w:pPr>
+                          <w:rPr>
+                            <w:b/>
+                            <w:bCs/>
+                            <w:sz w:val="16"/>
+                            <w:szCs w:val="16"/>
+                          </w:rPr>
+                        </w:pPr>
+                        <w:r>
+                          <w:rPr>
+                            <w:b/>
+                            <w:bCs/>
+                            <w:sz w:val="16"/>
+                            <w:szCs w:val="16"/>
+                          </w:rPr>
+                          <w:t>ACCOUNT</w:t>
+                        </w:r>
+                      </w:p>
+                      <w:p>
+                        <w:pPr>
+                          <w:rPr>
+                            <w:b/>
+                            <w:bCs/>
+                            <w:sz w:val="16"/>
+                            <w:szCs w:val="16"/>
+                          </w:rPr>
+                        </w:pPr>
+                        <w:r>
+                          <w:rPr>
+                            <w:b/>
+                            <w:bCs/>
+                            <w:sz w:val="16"/>
+                            <w:szCs w:val="16"/>
+                          </w:rPr>
+                          <w:t xml:space="preserve">balance = </w:t>
+                        </w:r>
+                        <w:r>
+                          <w:rPr>
+                            <w:b/>
+                            <w:bCs/>
+                            <w:sz w:val="16"/>
+                            <w:szCs w:val="16"/>
+                          </w:rPr>
+                          <w:t>0</w:t>
+                        </w:r>
+                      </w:p>
+                      <w:p>
+                        <w:pPr>
+                          <w:rPr>
+                            <w:b/>
+                            <w:bCs/>
+                            <w:sz w:val="16"/>
+                            <w:szCs w:val="16"/>
+                          </w:rPr>
+                        </w:pPr>
+                        <w:r>
+                          <w:rPr>
+                            <w:b/>
+                            <w:bCs/>
+                            <w:sz w:val="16"/>
+                            <w:szCs w:val="16"/>
+                          </w:rPr>
+                          <w:t>stakes ++</w:t>
+                        </w:r>
+                      </w:p>
+                    </w:txbxContent>
+                  </v:textbox>
+                </v:shape>
+              </v:group>
+            </w:pict>
+          </mc:Fallback>
+        </mc:AlternateContent>
+      </w:r>
+      <w:r>
+        <w:rPr>
+          <w:noProof/>
+        </w:rPr>
+        <mc:AlternateContent>
+          <mc:Choice Requires="wps">
+            <w:drawing>
+              <wp:anchor distT="0" distB="0" distL="114300" distR="114300" simplePos="0" relativeHeight="251682816" behindDoc="0" locked="0" layoutInCell="1" allowOverlap="1" wp14:anchorId="357C755E" wp14:editId="6AA8C197">
+                <wp:simplePos x="0" y="0"/>
+                <wp:positionH relativeFrom="column">
+                  <wp:posOffset>-457640</wp:posOffset>
+                </wp:positionH>
+                <wp:positionV relativeFrom="paragraph">
+                  <wp:posOffset>1560976</wp:posOffset>
+                </wp:positionV>
+                <wp:extent cx="1793630" cy="309489"/>
+                <wp:effectExtent l="0" t="0" r="0" b="0"/>
+                <wp:wrapNone/>
+                <wp:docPr id="31" name="Text Box 31"/>
+                <wp:cNvGraphicFramePr/>
+                <a:graphic xmlns:a="http://schemas.openxmlformats.org/drawingml/2006/main">
+                  <a:graphicData uri="http://schemas.microsoft.com/office/word/2010/wordprocessingShape">
+                    <wps:wsp>
+                      <wps:cNvSpPr txBox="1"/>
+                      <wps:spPr>
+                        <a:xfrm>
+                          <a:off x="0" y="0"/>
+                          <a:ext cx="1793630" cy="309489"/>
+                        </a:xfrm>
+                        <a:prstGeom prst="rect">
+                          <a:avLst/>
+                        </a:prstGeom>
+                        <a:noFill/>
+                        <a:ln w="6350">
+                          <a:noFill/>
+                        </a:ln>
+                      </wps:spPr>
+                      <wps:txbx>
+                        <w:txbxContent>
+                          <w:p>
+                            <w:pPr>
+                              <w:rPr>
+                                <w:sz w:val="16"/>
+                                <w:szCs w:val="16"/>
+                              </w:rPr>
+                            </w:pPr>
+                            <w:r>
+                              <w:rPr>
+                                <w:b/>
+                                <w:bCs/>
+                                <w:sz w:val="16"/>
+                                <w:szCs w:val="16"/>
+                              </w:rPr>
+                              <w:t>CreateStake()</w:t>
+                            </w:r>
+                          </w:p>
+                        </w:txbxContent>
+                      </wps:txbx>
+                      <wps:bodyPr rot="0" spcFirstLastPara="0" vertOverflow="overflow" horzOverflow="overflow" vert="horz" wrap="square" lIns="91440" tIns="45720" rIns="91440" bIns="45720" numCol="1" spcCol="0" rtlCol="0" fromWordArt="0" anchor="t" anchorCtr="0" forceAA="0" compatLnSpc="1">
+                        <a:prstTxWarp prst="textNoShape">
+                          <a:avLst/>
+                        </a:prstTxWarp>
+                        <a:noAutofit/>
+                      </wps:bodyPr>
+                    </wps:wsp>
+                  </a:graphicData>
+                </a:graphic>
+                <wp14:sizeRelH relativeFrom="margin">
+                  <wp14:pctWidth>0</wp14:pctWidth>
+                </wp14:sizeRelH>
+                <wp14:sizeRelV relativeFrom="margin">
+                  <wp14:pctHeight>0</wp14:pctHeight>
+                </wp14:sizeRelV>
+              </wp:anchor>
+            </w:drawing>
+          </mc:Choice>
+          <mc:Fallback>
+            <w:pict>
+              <v:shape w14:anchorId="357C755E" id="Text Box 31" o:spid="_x0000_s1048" type="#_x0000_t202" style="position:absolute;margin-left:-36.05pt;margin-top:122.9pt;width:141.25pt;height:24.35pt;z-index:251682816;visibility:visible;mso-wrap-style:square;mso-width-percent:0;mso-height-percent:0;mso-wrap-distance-left:9pt;mso-wrap-distance-top:0;mso-wrap-distance-right:9pt;mso-wrap-distance-bottom:0;mso-position-horizontal:absolute;mso-position-horizontal-relative:text;mso-position-vertical:absolute;mso-position-vertical-relative:text;mso-width-percent:0;mso-height-percent:0;mso-width-relative:margin;mso-height-relative:margin;v-text-anchor:top" o:gfxdata="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" filled="f" stroked="f" strokeweight=".5pt">
+                <v:textbox>
+                  <w:txbxContent>
+                    <w:p>
+                      <w:pPr>
+                        <w:rPr>
+                          <w:sz w:val="16"/>
+                          <w:szCs w:val="16"/>
+                        </w:rPr>
+                      </w:pPr>
+                      <w:r>
+                        <w:rPr>
+                          <w:b/>
+                          <w:bCs/>
+                          <w:sz w:val="16"/>
+                          <w:szCs w:val="16"/>
+                        </w:rPr>
+                        <w:t>CreateStake()</w:t>
+                      </w:r>
+                    </w:p>
+                  </w:txbxContent>
+                </v:textbox>
+              </v:shape>
+            </w:pict>
+          </mc:Fallback>
+        </mc:AlternateContent>
+      </w:r>
+      <w:r>
+        <w:rPr>
+          <w:noProof/>
+        </w:rPr>
+        <mc:AlternateContent>
+          <mc:Choice Requires="wps">
+            <w:drawing>
+              <wp:anchor distT="0" distB="0" distL="114300" distR="114300" simplePos="0" relativeHeight="251669504" behindDoc="0" locked="0" layoutInCell="1" allowOverlap="1" wp14:anchorId="5B8F602D" wp14:editId="48885411">
+                <wp:simplePos x="0" y="0"/>
+                <wp:positionH relativeFrom="column">
+                  <wp:posOffset>-590844</wp:posOffset>
+                </wp:positionH>
+                <wp:positionV relativeFrom="paragraph">
+                  <wp:posOffset>217610</wp:posOffset>
+                </wp:positionV>
+                <wp:extent cx="3805311" cy="13139"/>
+                <wp:effectExtent l="12700" t="12700" r="17780" b="12700"/>
+                <wp:wrapNone/>
+                <wp:docPr id="19" name="Straight Connector 19"/>
+                <wp:cNvGraphicFramePr/>
+                <a:graphic xmlns:a="http://schemas.openxmlformats.org/drawingml/2006/main">
+                  <a:graphicData uri="http://schemas.microsoft.com/office/word/2010/wordprocessingShape">
+                    <wps:wsp>
+                      <wps:cNvCnPr/>
+                      <wps:spPr>
+                        <a:xfrm flipV="1">
+                          <a:off x="0" y="0"/>
+                          <a:ext cx="3805311" cy="13139"/>
+                        </a:xfrm>
+                        <a:prstGeom prst="line">
+                          <a:avLst/>
+                        </a:prstGeom>
+                        <a:ln w="25400"/>
+                      </wps:spPr>
+                      <wps:style>
+                        <a:lnRef idx="1">
+                          <a:schemeClr val="accent1"/>
+                        </a:lnRef>
+                        <a:fillRef idx="0">
+                          <a:schemeClr val="accent1"/>
+                        </a:fillRef>
+                        <a:effectRef idx="0">
+                          <a:schemeClr val="accent1"/>
+                        </a:effectRef>
+                        <a:fontRef idx="minor">
+                          <a:schemeClr val="tx1"/>
+                        </a:fontRef>
+                      </wps:style>
+                      <wps:bodyPr/>
+                    </wps:wsp>
+                  </a:graphicData>
+                </a:graphic>
+                <wp14:sizeRelH relativeFrom="margin">
+                  <wp14:pctWidth>0</wp14:pctWidth>
+                </wp14:sizeRelH>
+                <wp14:sizeRelV relativeFrom="margin">
+                  <wp14:pctHeight>0</wp14:pctHeight>
+                </wp14:sizeRelV>
+              </wp:anchor>
+            </w:drawing>
+          </mc:Choice>
+          <mc:Fallback>
+            <w:pict>
+              <v:line w14:anchorId="3E0F38EA" id="Straight Connector 19" o:spid="_x0000_s1026" style="position:absolute;flip:y;z-index:251669504;visibility:visible;mso-wrap-style:square;mso-width-percent:0;mso-height-percent:0;mso-wrap-distance-left:9pt;mso-wrap-distance-top:0;mso-wrap-distance-right:9pt;mso-wrap-distance-bottom:0;mso-position-horizontal:absolute;mso-position-horizontal-relative:text;mso-position-vertical:absolute;mso-position-vertical-relative:text;mso-width-percent:0;mso-height-percent:0;mso-width-relative:margin;mso-height-relative:margin" from="-46.5pt,17.15pt" to="253.15pt,18.2pt" o:gfxdata="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" strokecolor="#4472c4 [3204]" strokeweight="2pt">
+                <v:stroke joinstyle="miter"/>
+              </v:line>
+            </w:pict>
+          </mc:Fallback>
+        </mc:AlternateContent>
+      </w:r>
+      <w:r>
+        <w:rPr>
+          <w:noProof/>
+        </w:rPr>
+        <mc:AlternateContent>
+          <mc:Choice Requires="wps">
+            <w:drawing>
+              <wp:anchor distT="0" distB="0" distL="114300" distR="114300" simplePos="0" relativeHeight="251667456" behindDoc="0" locked="0" layoutInCell="1" allowOverlap="1" wp14:anchorId="03E88B13" wp14:editId="565393D1">
+                <wp:simplePos x="0" y="0"/>
+                <wp:positionH relativeFrom="column">
+                  <wp:posOffset>-459105</wp:posOffset>
+                </wp:positionH>
+                <wp:positionV relativeFrom="paragraph">
+                  <wp:posOffset>-486459</wp:posOffset>
+                </wp:positionV>
+                <wp:extent cx="3101340" cy="702945"/>
+                <wp:effectExtent l="0" t="0" r="0" b="0"/>
+                <wp:wrapNone/>
+                <wp:docPr id="17" name="Text Box 17"/>
+                <wp:cNvGraphicFramePr/>
+                <a:graphic xmlns:a="http://schemas.openxmlformats.org/drawingml/2006/main">
+                  <a:graphicData uri="http://schemas.microsoft.com/office/word/2010/wordprocessingShape">
+                    <wps:wsp>
+                      <wps:cNvSpPr txBox="1"/>
+                      <wps:spPr>
+                        <a:xfrm>
+                          <a:off x="0" y="0"/>
+                          <a:ext cx="3101340" cy="702945"/>
+                        </a:xfrm>
+                        <a:prstGeom prst="rect">
+                          <a:avLst/>
+                        </a:prstGeom>
+                        <a:noFill/>
+                        <a:ln w="6350">
+                          <a:noFill/>
+                        </a:ln>
+                      </wps:spPr>
+                      <wps:txbx>
+                        <w:txbxContent>
+                          <w:p>
+                            <w:pPr>
+                              <w:rPr>
+                                <w:b/>
+                                <w:bCs/>
+                                <w:sz w:val="20"/>
+                                <w:szCs w:val="20"/>
+                              </w:rPr>
+                            </w:pPr>
+                            <w:r>
+                              <w:rPr>
+                                <w:b/>
+                                <w:bCs/>
+                                <w:sz w:val="20"/>
+                                <w:szCs w:val="20"/>
+                              </w:rPr>
+                              <w:t>Staking Flow</w:t>
+                            </w:r>
+                            <w:r>
+                              <w:rPr>
+                                <w:b/>
+                                <w:bCs/>
+                                <w:sz w:val="20"/>
+                                <w:szCs w:val="20"/>
+                              </w:rPr>
+                              <w:t>:</w:t>
+                            </w:r>
+                          </w:p>
+                          <w:p>
+                            <w:pPr>
+                              <w:rPr>
+                                <w:b/>
+                                <w:bCs/>
+                                <w:sz w:val="20"/>
+                                <w:szCs w:val="20"/>
+                              </w:rPr>
+                            </w:pPr>
+                          </w:p>
+                          <w:p>
+                            <w:pPr>
+                              <w:rPr>
+                                <w:b/>
+                                <w:bCs/>
+                                <w:sz w:val="20"/>
+                                <w:szCs w:val="20"/>
+                              </w:rPr>
+                            </w:pPr>
+                          </w:p>
+                          <w:p>
+                            <w:pPr>
+                              <w:rPr>
+                                <w:b/>
+                                <w:bCs/>
+                                <w:sz w:val="16"/>
+                                <w:szCs w:val="16"/>
+                              </w:rPr>
+                            </w:pPr>
+                            <w:r>
+                              <w:rPr>
+                                <w:b/>
+                                <w:bCs/>
+                                <w:sz w:val="16"/>
+                                <w:szCs w:val="16"/>
+                              </w:rPr>
+                              <w:t>CreateAccount()</w:t>
+                            </w:r>
+                          </w:p>
+                          <w:p>
+                            <w:pPr>
+                              <w:rPr>
+                                <w:sz w:val="16"/>
+                                <w:szCs w:val="16"/>
+                              </w:rPr>
+                            </w:pPr>
+                          </w:p>
+                          <w:p>
+                            <w:pPr>
+                              <w:rPr>
+                                <w:sz w:val="16"/>
+                                <w:szCs w:val="16"/>
+                              </w:rPr>
+                            </w:pPr>
+                          </w:p>
+                        </w:txbxContent>
+                      </wps:txbx>
+                      <wps:bodyPr rot="0" spcFirstLastPara="0" vertOverflow="overflow" horzOverflow="overflow" vert="horz" wrap="square" lIns="91440" tIns="45720" rIns="91440" bIns="45720" numCol="1" spcCol="0" rtlCol="0" fromWordArt="0" anchor="t" anchorCtr="0" forceAA="0" compatLnSpc="1">
+                        <a:prstTxWarp prst="textNoShape">
+                          <a:avLst/>
+                        </a:prstTxWarp>
+                        <a:noAutofit/>
+                      </wps:bodyPr>
+                    </wps:wsp>
+                  </a:graphicData>
+                </a:graphic>
+                <wp14:sizeRelH relativeFrom="margin">
+                  <wp14:pctWidth>0</wp14:pctWidth>
+                </wp14:sizeRelH>
+                <wp14:sizeRelV relativeFrom="margin">
+                  <wp14:pctHeight>0</wp14:pctHeight>
+                </wp14:sizeRelV>
+              </wp:anchor>
+            </w:drawing>
+          </mc:Choice>
+          <mc:Fallback>
+            <w:pict>
+              <v:shape w14:anchorId="03E88B13" id="Text Box 17" o:spid="_x0000_s1049" type="#_x0000_t202" style="position:absolute;margin-left:-36.15pt;margin-top:-38.3pt;width:244.2pt;height:55.35pt;z-index:251667456;visibility:visible;mso-wrap-style:square;mso-width-percent:0;mso-height-percent:0;mso-wrap-distance-left:9pt;mso-wrap-distance-top:0;mso-wrap-distance-right:9pt;mso-wrap-distance-bottom:0;mso-position-horizontal:absolute;mso-position-horizontal-relative:text;mso-position-vertical:absolute;mso-position-vertical-relative:text;mso-width-percent:0;mso-height-percent:0;mso-width-relative:margin;mso-height-relative:margin;v-text-anchor:top" o:gfxdata="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" filled="f" stroked="f" strokeweight=".5pt">
+                <v:textbox>
+                  <w:txbxContent>
+                    <w:p>
+                      <w:pPr>
+                        <w:rPr>
+                          <w:b/>
+                          <w:bCs/>
+                          <w:sz w:val="20"/>
+                          <w:szCs w:val="20"/>
+                        </w:rPr>
+                      </w:pPr>
+                      <w:r>
+                        <w:rPr>
+                          <w:b/>
+                          <w:bCs/>
+                          <w:sz w:val="20"/>
+                          <w:szCs w:val="20"/>
+                        </w:rPr>
+                        <w:t>Staking Flow</w:t>
+                      </w:r>
+                      <w:r>
+                        <w:rPr>
+                          <w:b/>
+                          <w:bCs/>
+                          <w:sz w:val="20"/>
+                          <w:szCs w:val="20"/>
+                        </w:rPr>
+                        <w:t>:</w:t>
+                      </w:r>
+                    </w:p>
+                    <w:p>
+                      <w:pPr>
+                        <w:rPr>
+                          <w:b/>
+                          <w:bCs/>
+                          <w:sz w:val="20"/>
+                          <w:szCs w:val="20"/>
+                        </w:rPr>
+                      </w:pPr>
+                    </w:p>
+                    <w:p>
+                      <w:pPr>
+                        <w:rPr>
+                          <w:b/>
+                          <w:bCs/>
+                          <w:sz w:val="20"/>
+                          <w:szCs w:val="20"/>
+                        </w:rPr>
+                      </w:pPr>
+                    </w:p>
+                    <w:p>
+                      <w:pPr>
+                        <w:rPr>
+                          <w:b/>
+                          <w:bCs/>
+                          <w:sz w:val="16"/>
+                          <w:szCs w:val="16"/>
+                        </w:rPr>
+                      </w:pPr>
+                      <w:r>
+                        <w:rPr>
+                          <w:b/>
+                          <w:bCs/>
+                          <w:sz w:val="16"/>
+                          <w:szCs w:val="16"/>
+                        </w:rPr>
+                        <w:t>CreateAccount()</w:t>
+                      </w:r>
+                    </w:p>
+                    <w:p>
+                      <w:pPr>
+                        <w:rPr>
+                          <w:sz w:val="16"/>
+                          <w:szCs w:val="16"/>
+                        </w:rPr>
+                      </w:pPr>
+                    </w:p>
+                    <w:p>
+                      <w:pPr>
+                        <w:rPr>
+                          <w:sz w:val="16"/>
+                          <w:szCs w:val="16"/>
+                        </w:rPr>
+                      </w:pPr>
+                    </w:p>
+                  </w:txbxContent>
+                </v:textbox>
+              </v:shape>
+            </w:pict>
+          </mc:Fallback>
+        </mc:AlternateContent>
+      </w:r>
+      <w:r>
+        <w:rPr>
+          <w:noProof/>
+        </w:rPr>
+        <mc:AlternateContent>
+          <mc:Choice Requires="wpg">
+            <w:drawing>
+              <wp:anchor distT="0" distB="0" distL="114300" distR="114300" simplePos="0" relativeHeight="251674624" behindDoc="0" locked="0" layoutInCell="1" allowOverlap="1" wp14:anchorId="4934FA7C" wp14:editId="1899C4C9">
+                <wp:simplePos x="0" y="0"/>
+                <wp:positionH relativeFrom="column">
+                  <wp:posOffset>3340637</wp:posOffset>
+                </wp:positionH>
+                <wp:positionV relativeFrom="paragraph">
+                  <wp:posOffset>41910</wp:posOffset>
+                </wp:positionV>
+                <wp:extent cx="1139190" cy="422031"/>
+                <wp:effectExtent l="0" t="0" r="0" b="10160"/>
+                <wp:wrapNone/>
+                <wp:docPr id="24" name="Group 24"/>
+                <wp:cNvGraphicFramePr/>
+                <a:graphic xmlns:a="http://schemas.openxmlformats.org/drawingml/2006/main">
+                  <a:graphicData uri="http://schemas.microsoft.com/office/word/2010/wordprocessingGroup">
+                    <wpg:wgp>
+                      <wpg:cNvGrpSpPr/>
+                      <wpg:grpSpPr>
+                        <a:xfrm>
+                          <a:off x="0" y="0"/>
+                          <a:ext cx="1139190" cy="422031"/>
+                          <a:chOff x="0" y="0"/>
+                          <a:chExt cx="1139190" cy="422031"/>
+                        </a:xfrm>
+                      </wpg:grpSpPr>
+                      <wps:wsp>
+                        <wps:cNvPr id="20" name="Rectangle 20"/>
+                        <wps:cNvSpPr/>
+                        <wps:spPr>
+                          <a:xfrm>
+                            <a:off x="0" y="0"/>
+                            <a:ext cx="987721" cy="422031"/>
+                          </a:xfrm>
+                          <a:prstGeom prst="rect">
+                            <a:avLst/>
+                          </a:prstGeom>
+                          <a:solidFill>
+                            <a:srgbClr val="7030A0">
+                              <a:alpha val="43428"/>
+                            </a:srgbClr>
+                          </a:solidFill>
+                          <a:ln>
+                            <a:solidFill>
+                              <a:schemeClr val="tx1"/>
+                            </a:solidFill>
+                          </a:ln>
+                        </wps:spPr>
+                        <wps:style>
+                          <a:lnRef idx="2">
+                            <a:schemeClr val="accent1">
+                              <a:shade val="50000"/>
+                            </a:schemeClr>
+                          </a:lnRef>
+                          <a:fillRef idx="1">
+                            <a:schemeClr val="accent1"/>
+                          </a:fillRef>
+                          <a:effectRef idx="0">
+                            <a:schemeClr val="accent1"/>
+                          </a:effectRef>
+                          <a:fontRef idx="minor">
+                            <a:schemeClr val="lt1"/>
+                          </a:fontRef>
+                        </wps:style>
+                        <wps:bodyPr rot="0" spcFirstLastPara="0" vertOverflow="overflow" horzOverflow="overflow" vert="horz" wrap="square" lIns="91440" tIns="45720" rIns="91440" bIns="45720" numCol="1" spcCol="0" rtlCol="0" fromWordArt="0" anchor="ctr" anchorCtr="0" forceAA="0" compatLnSpc="1">
+                          <a:prstTxWarp prst="textNoShape">
+                            <a:avLst/>
+                          </a:prstTxWarp>
+                          <a:noAutofit/>
+                        </wps:bodyPr>
+                      </wps:wsp>
+                      <wps:wsp>
+                        <wps:cNvPr id="22" name="Text Box 22"/>
+                        <wps:cNvSpPr txBox="1"/>
+                        <wps:spPr>
+                          <a:xfrm>
+                            <a:off x="0" y="0"/>
+                            <a:ext cx="1139190" cy="330591"/>
+                          </a:xfrm>
+                          <a:prstGeom prst="rect">
+                            <a:avLst/>
+                          </a:prstGeom>
+                          <a:noFill/>
+                          <a:ln w="6350">
+                            <a:noFill/>
+                          </a:ln>
+                        </wps:spPr>
+                        <wps:txbx>
+                          <w:txbxContent>
+                            <w:p>
+                              <w:pPr>
+                                <w:rPr>
+                                  <w:b/>
+                                  <w:bCs/>
+                                  <w:sz w:val="16"/>
+                                  <w:szCs w:val="16"/>
+                                </w:rPr>
+                              </w:pPr>
+                              <w:r>
+                                <w:rPr>
+                                  <w:b/>
+                                  <w:bCs/>
+                                  <w:sz w:val="16"/>
+                                  <w:szCs w:val="16"/>
+                                </w:rPr>
+                                <w:t>ACCOUNT</w:t>
+                              </w:r>
+                            </w:p>
+                            <w:p>
+                              <w:pPr>
+                                <w:rPr>
+                                  <w:b/>
+                                  <w:bCs/>
+                                  <w:sz w:val="16"/>
+                                  <w:szCs w:val="16"/>
+                                </w:rPr>
+                              </w:pPr>
+                              <w:r>
+                                <w:rPr>
+                                  <w:b/>
+                                  <w:bCs/>
+                                  <w:sz w:val="16"/>
+                                  <w:szCs w:val="16"/>
+                                </w:rPr>
+                                <w:t>balance = s</w:t>
+                              </w:r>
+                            </w:p>
+                          </w:txbxContent>
+                        </wps:txbx>
+                        <wps:bodyPr rot="0" spcFirstLastPara="0" vertOverflow="overflow" horzOverflow="overflow" vert="horz" wrap="square" lIns="91440" tIns="45720" rIns="91440" bIns="45720" numCol="1" spcCol="0" rtlCol="0" fromWordArt="0" anchor="t" anchorCtr="0" forceAA="0" compatLnSpc="1">
+                          <a:prstTxWarp prst="textNoShape">
+                            <a:avLst/>
+                          </a:prstTxWarp>
+                          <a:noAutofit/>
+                        </wps:bodyPr>
+                      </wps:wsp>
+                    </wpg:wgp>
+                  </a:graphicData>
+                </a:graphic>
+              </wp:anchor>
+            </w:drawing>
+          </mc:Choice>
+          <mc:Fallback>
+            <w:pict>
+              <v:group w14:anchorId="4934FA7C" id="Group 24" o:spid="_x0000_s1050" style="position:absolute;margin-left:263.05pt;margin-top:3.3pt;width:89.7pt;height:33.25pt;z-index:251674624" coordsize="11391,4220" o:gfxdata="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">
+                <v:rect id="Rectangle 20" o:spid="_x0000_s1051" style="position:absolute;width:9877;height:4220;visibility:visible;mso-wrap-style:square;v-text-anchor:middle" o:gfxdata="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" fillcolor="#7030a0" strokecolor="black [3213]" strokeweight="1pt">
+                  <v:fill opacity="28527f"/>
+                </v:rect>
+                <v:shape id="Text Box 22" o:spid="_x0000_s1052" type="#_x0000_t202" style="position:absolute;width:11391;height:3305;visibility:visible;mso-wrap-style:square;v-text-anchor:top" o:gfxdata="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" filled="f" stroked="f" strokeweight=".5pt">
+                  <v:textbox>
+                    <w:txbxContent>
+                      <w:p>
+                        <w:pPr>
+                          <w:rPr>
+                            <w:b/>
+                            <w:bCs/>
+                            <w:sz w:val="16"/>
+                            <w:szCs w:val="16"/>
+                          </w:rPr>
+                        </w:pPr>
+                        <w:r>
+                          <w:rPr>
+                            <w:b/>
+                            <w:bCs/>
+                            <w:sz w:val="16"/>
+                            <w:szCs w:val="16"/>
+                          </w:rPr>
+                          <w:t>ACCOUNT</w:t>
+                        </w:r>
+                      </w:p>
+                      <w:p>
+                        <w:pPr>
+                          <w:rPr>
+                            <w:b/>
+                            <w:bCs/>
+                            <w:sz w:val="16"/>
+                            <w:szCs w:val="16"/>
+                          </w:rPr>
+                        </w:pPr>
+                        <w:r>
+                          <w:rPr>
+                            <w:b/>
+                            <w:bCs/>
+                            <w:sz w:val="16"/>
+                            <w:szCs w:val="16"/>
+                          </w:rPr>
+                          <w:t>balance = s</w:t>
+                        </w:r>
+                      </w:p>
+                    </w:txbxContent>
+                  </v:textbox>
+                </v:shape>
+              </v:group>
+            </w:pict>
+          </mc:Fallback>
+        </mc:AlternateContent>
+      </w:r>
+      <w:r>
+        <w:rPr>
+          <w:noProof/>
+        </w:rPr>
+        <mc:AlternateContent>
+          <mc:Choice Requires="wpg">
+            <w:drawing>
+              <wp:anchor distT="0" distB="0" distL="114300" distR="114300" simplePos="0" relativeHeight="251678720" behindDoc="0" locked="0" layoutInCell="1" allowOverlap="1" wp14:anchorId="18EB6B50" wp14:editId="293D3BC4">
+                <wp:simplePos x="0" y="0"/>
+                <wp:positionH relativeFrom="column">
+                  <wp:posOffset>1248899</wp:posOffset>
+                </wp:positionH>
+                <wp:positionV relativeFrom="paragraph">
+                  <wp:posOffset>1579440</wp:posOffset>
+                </wp:positionV>
+                <wp:extent cx="1139190" cy="422031"/>
+                <wp:effectExtent l="0" t="0" r="0" b="10160"/>
+                <wp:wrapNone/>
+                <wp:docPr id="25" name="Group 25"/>
+                <wp:cNvGraphicFramePr/>
+                <a:graphic xmlns:a="http://schemas.openxmlformats.org/drawingml/2006/main">
+                  <a:graphicData uri="http://schemas.microsoft.com/office/word/2010/wordprocessingGroup">
+                    <wpg:wgp>
+                      <wpg:cNvGrpSpPr/>
+                      <wpg:grpSpPr>
+                        <a:xfrm>
+                          <a:off x="0" y="0"/>
+                          <a:ext cx="1139190" cy="422031"/>
+                          <a:chOff x="0" y="0"/>
+                          <a:chExt cx="1139190" cy="422031"/>
+                        </a:xfrm>
+                      </wpg:grpSpPr>
+                      <wps:wsp>
+                        <wps:cNvPr id="26" name="Rectangle 26"/>
+                        <wps:cNvSpPr/>
+                        <wps:spPr>
+                          <a:xfrm>
+                            <a:off x="0" y="0"/>
+                            <a:ext cx="987721" cy="422031"/>
+                          </a:xfrm>
+                          <a:prstGeom prst="rect">
+                            <a:avLst/>
+                          </a:prstGeom>
+                          <a:solidFill>
+                            <a:srgbClr val="7030A0">
+                              <a:alpha val="43428"/>
+                            </a:srgbClr>
+                          </a:solidFill>
+                          <a:ln>
+                            <a:solidFill>
+                              <a:schemeClr val="tx1"/>
+                            </a:solidFill>
+                          </a:ln>
+                        </wps:spPr>
+                        <wps:style>
+                          <a:lnRef idx="2">
+                            <a:schemeClr val="accent1">
+                              <a:shade val="50000"/>
+                            </a:schemeClr>
+                          </a:lnRef>
+                          <a:fillRef idx="1">
+                            <a:schemeClr val="accent1"/>
+                          </a:fillRef>
+                          <a:effectRef idx="0">
+                            <a:schemeClr val="accent1"/>
+                          </a:effectRef>
+                          <a:fontRef idx="minor">
+                            <a:schemeClr val="lt1"/>
+                          </a:fontRef>
+                        </wps:style>
+                        <wps:bodyPr rot="0" spcFirstLastPara="0" vertOverflow="overflow" horzOverflow="overflow" vert="horz" wrap="square" lIns="91440" tIns="45720" rIns="91440" bIns="45720" numCol="1" spcCol="0" rtlCol="0" fromWordArt="0" anchor="ctr" anchorCtr="0" forceAA="0" compatLnSpc="1">
+                          <a:prstTxWarp prst="textNoShape">
+                            <a:avLst/>
+                          </a:prstTxWarp>
+                          <a:noAutofit/>
+                        </wps:bodyPr>
+                      </wps:wsp>
+                      <wps:wsp>
+                        <wps:cNvPr id="27" name="Text Box 27"/>
+                        <wps:cNvSpPr txBox="1"/>
+                        <wps:spPr>
+                          <a:xfrm>
+                            <a:off x="0" y="0"/>
+                            <a:ext cx="1139190" cy="330591"/>
+                          </a:xfrm>
+                          <a:prstGeom prst="rect">
+                            <a:avLst/>
+                          </a:prstGeom>
+                          <a:noFill/>
+                          <a:ln w="6350">
+                            <a:noFill/>
+                          </a:ln>
+                        </wps:spPr>
+                        <wps:txbx>
+                          <w:txbxContent>
+                            <w:p>
+                              <w:pPr>
+                                <w:rPr>
+                                  <w:b/>
+                                  <w:bCs/>
+                                  <w:sz w:val="16"/>
+                                  <w:szCs w:val="16"/>
+                                </w:rPr>
+                              </w:pPr>
+                              <w:r>
+                                <w:rPr>
+                                  <w:b/>
+                                  <w:bCs/>
+                                  <w:sz w:val="16"/>
+                                  <w:szCs w:val="16"/>
+                                </w:rPr>
+                                <w:t>STAKE</w:t>
+                              </w:r>
+                            </w:p>
+                            <w:p>
+                              <w:pPr>
+                                <w:rPr>
+                                  <w:b/>
+                                  <w:bCs/>
+                                  <w:sz w:val="16"/>
+                                  <w:szCs w:val="16"/>
+                                </w:rPr>
+                              </w:pPr>
+                              <w:r>
+                                <w:rPr>
+                                  <w:b/>
+                                  <w:bCs/>
+                                  <w:sz w:val="16"/>
+                                  <w:szCs w:val="16"/>
+                                </w:rPr>
+                                <w:t>amount</w:t>
+                              </w:r>
+                              <w:r>
+                                <w:rPr>
+                                  <w:b/>
+                                  <w:bCs/>
+                                  <w:sz w:val="16"/>
+                                  <w:szCs w:val="16"/>
+                                </w:rPr>
+                                <w:t xml:space="preserve"> = s</w:t>
+                              </w:r>
+                            </w:p>
+                          </w:txbxContent>
+                        </wps:txbx>
+                        <wps:bodyPr rot="0" spcFirstLastPara="0" vertOverflow="overflow" horzOverflow="overflow" vert="horz" wrap="square" lIns="91440" tIns="45720" rIns="91440" bIns="45720" numCol="1" spcCol="0" rtlCol="0" fromWordArt="0" anchor="t" anchorCtr="0" forceAA="0" compatLnSpc="1">
+                          <a:prstTxWarp prst="textNoShape">
+                            <a:avLst/>
+                          </a:prstTxWarp>
+                          <a:noAutofit/>
+                        </wps:bodyPr>
+                      </wps:wsp>
+                    </wpg:wgp>
+                  </a:graphicData>
+                </a:graphic>
+              </wp:anchor>
+            </w:drawing>
+          </mc:Choice>
+          <mc:Fallback>
+            <w:pict>
+              <v:group w14:anchorId="18EB6B50" id="Group 25" o:spid="_x0000_s1053" style="position:absolute;margin-left:98.35pt;margin-top:124.35pt;width:89.7pt;height:33.25pt;z-index:251678720" coordsize="11391,4220" o:gfxdata="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">
+                <v:rect id="Rectangle 26" o:spid="_x0000_s1054" style="position:absolute;width:9877;height:4220;visibility:visible;mso-wrap-style:square;v-text-anchor:middle" o:gfxdata="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" fillcolor="#7030a0" strokecolor="black [3213]" strokeweight="1pt">
+                  <v:fill opacity="28527f"/>
+                </v:rect>
+                <v:shape id="Text Box 27" o:spid="_x0000_s1055" type="#_x0000_t202" style="position:absolute;width:11391;height:3305;visibility:visible;mso-wrap-style:square;v-text-anchor:top" o:gfxdata="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" filled="f" stroked="f" strokeweight=".5pt">
+                  <v:textbox>
+                    <w:txbxContent>
+                      <w:p>
+                        <w:pPr>
+                          <w:rPr>
+                            <w:b/>
+                            <w:bCs/>
+                            <w:sz w:val="16"/>
+                            <w:szCs w:val="16"/>
+                          </w:rPr>
+                        </w:pPr>
+                        <w:r>
+                          <w:rPr>
+                            <w:b/>
+                            <w:bCs/>
+                            <w:sz w:val="16"/>
+                            <w:szCs w:val="16"/>
+                          </w:rPr>
+                          <w:t>STAKE</w:t>
+                        </w:r>
+                      </w:p>
+                      <w:p>
+                        <w:pPr>
+                          <w:rPr>
+                            <w:b/>
+                            <w:bCs/>
+                            <w:sz w:val="16"/>
+                            <w:szCs w:val="16"/>
+                          </w:rPr>
+                        </w:pPr>
+                        <w:r>
+                          <w:rPr>
+                            <w:b/>
+                            <w:bCs/>
+                            <w:sz w:val="16"/>
+                            <w:szCs w:val="16"/>
+                          </w:rPr>
+                          <w:t>amount</w:t>
+                        </w:r>
+                        <w:r>
+                          <w:rPr>
+                            <w:b/>
+                            <w:bCs/>
+                            <w:sz w:val="16"/>
+                            <w:szCs w:val="16"/>
+                          </w:rPr>
+                          <w:t xml:space="preserve"> = s</w:t>
+                        </w:r>
+                      </w:p>
+                    </w:txbxContent>
+                  </v:textbox>
+                </v:shape>
+              </v:group>
+            </w:pict>
+          </mc:Fallback>
+        </mc:AlternateContent>
+      </w:r>
+      <w:r>
+        <w:rPr>
+          <w:noProof/>
+        </w:rPr>
+        <mc:AlternateContent>
+          <mc:Choice Requires="wps">
+            <w:drawing>
+              <wp:anchor distT="0" distB="0" distL="114300" distR="114300" simplePos="0" relativeHeight="251676672" behindDoc="0" locked="0" layoutInCell="1" allowOverlap="1" wp14:anchorId="3B37A19F" wp14:editId="29B4B1F4">
+                <wp:simplePos x="0" y="0"/>
+                <wp:positionH relativeFrom="column">
+                  <wp:posOffset>-590842</wp:posOffset>
+                </wp:positionH>
+                <wp:positionV relativeFrom="paragraph">
+                  <wp:posOffset>1792262</wp:posOffset>
+                </wp:positionV>
+                <wp:extent cx="1715770" cy="977"/>
+                <wp:effectExtent l="0" t="12700" r="24130" b="24765"/>
+                <wp:wrapNone/>
+                <wp:docPr id="23" name="Straight Connector 23"/>
+                <wp:cNvGraphicFramePr/>
+                <a:graphic xmlns:a="http://schemas.openxmlformats.org/drawingml/2006/main">
+                  <a:graphicData uri="http://schemas.microsoft.com/office/word/2010/wordprocessingShape">
+                    <wps:wsp>
+                      <wps:cNvCnPr/>
+                      <wps:spPr>
+                        <a:xfrm>
+                          <a:off x="0" y="0"/>
+                          <a:ext cx="1715770" cy="977"/>
+                        </a:xfrm>
+                        <a:prstGeom prst="line">
+                          <a:avLst/>
+                        </a:prstGeom>
+                        <a:ln w="25400"/>
+                      </wps:spPr>
+                      <wps:style>
+                        <a:lnRef idx="1">
+                          <a:schemeClr val="accent1"/>
+                        </a:lnRef>
+                        <a:fillRef idx="0">
+                          <a:schemeClr val="accent1"/>
+                        </a:fillRef>
+                        <a:effectRef idx="0">
+                          <a:schemeClr val="accent1"/>
+                        </a:effectRef>
+                        <a:fontRef idx="minor">
+                          <a:schemeClr val="tx1"/>
+                        </a:fontRef>
+                      </wps:style>
+                      <wps:bodyPr/>
+                    </wps:wsp>
+                  </a:graphicData>
+                </a:graphic>
+                <wp14:sizeRelH relativeFrom="margin">
+                  <wp14:pctWidth>0</wp14:pctWidth>
+                </wp14:sizeRelH>
+                <wp14:sizeRelV relativeFrom="margin">
+                  <wp14:pctHeight>0</wp14:pctHeight>
+                </wp14:sizeRelV>
+              </wp:anchor>
+            </w:drawing>
+          </mc:Choice>
+          <mc:Fallback>
+            <w:pict>
+              <v:line w14:anchorId="0F96AE75" id="Straight Connector 23" o:spid="_x0000_s1026" style="position:absolute;z-index:251676672;visibility:visible;mso-wrap-style:square;mso-width-percent:0;mso-height-percent:0;mso-wrap-distance-left:9pt;mso-wrap-distance-top:0;mso-wrap-distance-right:9pt;mso-wrap-distance-bottom:0;mso-position-horizontal:absolute;mso-position-horizontal-relative:text;mso-position-vertical:absolute;mso-position-vertical-relative:text;mso-width-percent:0;mso-height-percent:0;mso-width-relative:margin;mso-height-relative:margin" from="-46.5pt,141.1pt" to="88.6pt,141.2pt" o:gfxdata="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" strokecolor="#4472c4 [3204]" strokeweight="2pt">
+                <v:stroke joinstyle="miter"/>
+              </v:line>
+            </w:pict>
+          </mc:Fallback>
+        </mc:AlternateContent>
+      </w:r>
+      <w:r>
+        <w:rPr>
+          <w:noProof/>
+        </w:rPr>
+        <mc:AlternateContent>
+          <mc:Choice Requires="wps">
+            <w:drawing>
+              <wp:anchor distT="0" distB="0" distL="114300" distR="114300" simplePos="0" relativeHeight="251668480" behindDoc="0" locked="0" layoutInCell="1" allowOverlap="1" wp14:anchorId="02B51A5A" wp14:editId="4593E589">
+                <wp:simplePos x="0" y="0"/>
+                <wp:positionH relativeFrom="column">
+                  <wp:posOffset>-462224</wp:posOffset>
+                </wp:positionH>
+                <wp:positionV relativeFrom="paragraph">
+                  <wp:posOffset>-90436</wp:posOffset>
+                </wp:positionV>
+                <wp:extent cx="0" cy="7164475"/>
+                <wp:effectExtent l="88900" t="12700" r="88900" b="24130"/>
+                <wp:wrapNone/>
+                <wp:docPr id="18" name="Straight Connector 18"/>
+                <wp:cNvGraphicFramePr/>
+                <a:graphic xmlns:a="http://schemas.openxmlformats.org/drawingml/2006/main">
+                  <a:graphicData uri="http://schemas.microsoft.com/office/word/2010/wordprocessingShape">
+                    <wps:wsp>
+                      <wps:cNvCnPr/>
+                      <wps:spPr>
+                        <a:xfrm>
+                          <a:off x="0" y="0"/>
+                          <a:ext cx="0" cy="7164475"/>
+                        </a:xfrm>
+                        <a:prstGeom prst="line">
+                          <a:avLst/>
+                        </a:prstGeom>
+                        <a:ln w="22225" cap="rnd">
+                          <a:tailEnd type="triangle" w="lg" len="med"/>
+                        </a:ln>
+                      </wps:spPr>
+                      <wps:style>
+                        <a:lnRef idx="1">
+                          <a:schemeClr val="accent1"/>
+                        </a:lnRef>
+                        <a:fillRef idx="0">
+                          <a:schemeClr val="accent1"/>
+                        </a:fillRef>
+                        <a:effectRef idx="0">
+                          <a:schemeClr val="accent1"/>
+                        </a:effectRef>
+                        <a:fontRef idx="minor">
+                          <a:schemeClr val="tx1"/>
+                        </a:fontRef>
+                      </wps:style>
+                      <wps:bodyPr/>
+                    </wps:wsp>
+                  </a:graphicData>
+                </a:graphic>
+              </wp:anchor>
+            </w:drawing>
+          </mc:Choice>
+          <mc:Fallback>
+            <w:pict>
+              <v:line w14:anchorId="1A9E4DA2" id="Straight Connector 18" o:spid="_x0000_s1026" style="position:absolute;z-index:251668480;visibility:visible;mso-wrap-style:square;mso-wrap-distance-left:9pt;mso-wrap-distance-top:0;mso-wrap-distance-right:9pt;mso-wrap-distance-bottom:0;mso-position-horizontal:absolute;mso-position-horizontal-relative:text;mso-position-vertical:absolute;mso-position-vertical-relative:text" from="-36.4pt,-7.1pt" to="-36.4pt,557.05pt" o:gfxdata="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" strokecolor="#4472c4 [3204]" strokeweight="1.75pt">
+                <v:stroke endarrow="block" endarrowwidth="wide" joinstyle="miter" endcap="round"/>
+              </v:line>
+            </w:pict>
+          </mc:Fallback>
+        </mc:AlternateContent>
+      </w:r>
+    </w:p>
     <w:sectPr>
       <w:pgSz w:w="12240" w:h="15840"/>
       <w:pgMar w:top="1440" w:right="1440" w:bottom="1440" w:left="1440" w:header="720" w:footer="720" w:gutter="0"/>
@@ -5773,7 +8344,7 @@
   <w:style w:type="paragraph" w:default="1" w:styleId="Normal">
     <w:name w:val="Normal"/>
     <w:qFormat/>
-    <w:rsid w:val="002C2081"/>
+    <w:rsid w:val="002C3257"/>
   </w:style>
   <w:style w:type="character" w:default="1" w:styleId="DefaultParagraphFont">
     <w:name w:val="Default Paragraph Font"/>

</xml_diff>